<commit_message>
Medium API integration + hot fix
</commit_message>
<xml_diff>
--- a/docs/Anthony_Protho_Resume_2022.docx
+++ b/docs/Anthony_Protho_Resume_2022.docx
@@ -7,7 +7,7 @@
         <w:pStyle w:val="Title"/>
         <w:jc w:val="center"/>
       </w:pPr>
-      <w:bookmarkStart w:name="_vk3umrd8aol" w:id="0"/>
+      <w:bookmarkStart w:name="_headingh.gjdgxs" w:id="0"/>
       <w:bookmarkEnd w:id="0"/>
       <w:r>
         <w:rPr>
@@ -37,7 +37,7 @@
           <w:szCs w:val="21"/>
         </w:rPr>
       </w:pPr>
-      <w:bookmarkStart w:name="_fpvf5fmls1fk" w:id="1"/>
+      <w:bookmarkStart w:name="_headingh.30j0zll" w:id="1"/>
       <w:bookmarkEnd w:id="1"/>
       <w:r>
         <w:rPr>
@@ -59,15 +59,22 @@
     <w:p>
       <w:pPr>
         <w:pStyle w:val="Body"/>
+        <w:spacing w:line="276" w:lineRule="auto"/>
         <w:jc w:val="center"/>
         <w:rPr>
           <w:rStyle w:val="None"/>
           <w:rFonts w:ascii="Cambria" w:cs="Cambria" w:hAnsi="Cambria" w:eastAsia="Cambria"/>
+          <w:caps w:val="0"/>
+          <w:smallCaps w:val="0"/>
+          <w:strike w:val="0"/>
+          <w:dstrike w:val="0"/>
           <w:outline w:val="0"/>
           <w:color w:val="0000ff"/>
           <w:sz w:val="21"/>
           <w:szCs w:val="21"/>
-          <w:u w:color="0000ff"/>
+          <w:u w:val="none" w:color="0000ff"/>
+          <w:shd w:val="nil" w:color="auto" w:fill="auto"/>
+          <w:vertAlign w:val="baseline"/>
           <w14:textFill>
             <w14:solidFill>
               <w14:srgbClr w14:val="0000FF"/>
@@ -108,9 +115,23 @@
         <w:rPr>
           <w:rStyle w:val="None"/>
           <w:rFonts w:ascii="Cambria" w:hAnsi="Cambria"/>
-          <w:sz w:val="21"/>
-          <w:szCs w:val="21"/>
-          <w:rtl w:val="0"/>
+          <w:caps w:val="0"/>
+          <w:smallCaps w:val="0"/>
+          <w:strike w:val="0"/>
+          <w:dstrike w:val="0"/>
+          <w:outline w:val="0"/>
+          <w:color w:val="000000"/>
+          <w:sz w:val="21"/>
+          <w:szCs w:val="21"/>
+          <w:u w:val="none" w:color="000000"/>
+          <w:shd w:val="nil" w:color="auto" w:fill="auto"/>
+          <w:vertAlign w:val="baseline"/>
+          <w:rtl w:val="0"/>
+          <w14:textFill>
+            <w14:solidFill>
+              <w14:srgbClr w14:val="000000"/>
+            </w14:solidFill>
+          </w14:textFill>
         </w:rPr>
         <w:t xml:space="preserve"> </w:t>
       </w:r>
@@ -118,11 +139,17 @@
         <w:rPr>
           <w:rStyle w:val="None"/>
           <w:rFonts w:ascii="Cambria" w:hAnsi="Cambria"/>
+          <w:caps w:val="0"/>
+          <w:smallCaps w:val="0"/>
+          <w:strike w:val="0"/>
+          <w:dstrike w:val="0"/>
           <w:outline w:val="0"/>
           <w:color w:val="0000ff"/>
           <w:sz w:val="21"/>
           <w:szCs w:val="21"/>
-          <w:u w:color="0000ff"/>
+          <w:u w:val="none" w:color="0000ff"/>
+          <w:shd w:val="nil" w:color="auto" w:fill="auto"/>
+          <w:vertAlign w:val="baseline"/>
           <w:rtl w:val="0"/>
           <w14:textFill>
             <w14:solidFill>
@@ -135,15 +162,25 @@
       <w:r>
         <w:rPr>
           <w:rStyle w:val="None"/>
-          <w:rFonts w:ascii="Arial Unicode MS" w:cs="Arial Unicode MS" w:hAnsi="Arial Unicode MS" w:eastAsia="Arial Unicode MS" w:hint="default"/>
-          <w:b w:val="0"/>
-          <w:bCs w:val="0"/>
-          <w:i w:val="0"/>
-          <w:iCs w:val="0"/>
-          <w:sz w:val="21"/>
-          <w:szCs w:val="21"/>
-          <w:rtl w:val="0"/>
-          <w:lang w:val="en-US"/>
+          <w:rFonts w:ascii="Arimo" w:cs="Arimo" w:hAnsi="Arimo" w:eastAsia="Arimo"/>
+          <w:caps w:val="0"/>
+          <w:smallCaps w:val="0"/>
+          <w:strike w:val="0"/>
+          <w:dstrike w:val="0"/>
+          <w:outline w:val="0"/>
+          <w:color w:val="000000"/>
+          <w:sz w:val="21"/>
+          <w:szCs w:val="21"/>
+          <w:u w:val="none" w:color="000000"/>
+          <w:shd w:val="nil" w:color="auto" w:fill="auto"/>
+          <w:vertAlign w:val="baseline"/>
+          <w:rtl w:val="0"/>
+          <w:lang w:val="en-US"/>
+          <w14:textFill>
+            <w14:solidFill>
+              <w14:srgbClr w14:val="000000"/>
+            </w14:solidFill>
+          </w14:textFill>
         </w:rPr>
         <w:t>●</w:t>
       </w:r>
@@ -151,10 +188,23 @@
         <w:rPr>
           <w:rStyle w:val="None"/>
           <w:rFonts w:ascii="Cambria" w:hAnsi="Cambria"/>
-          <w:sz w:val="21"/>
-          <w:szCs w:val="21"/>
-          <w:rtl w:val="0"/>
-          <w:lang w:val="en-US"/>
+          <w:caps w:val="0"/>
+          <w:smallCaps w:val="0"/>
+          <w:strike w:val="0"/>
+          <w:dstrike w:val="0"/>
+          <w:outline w:val="0"/>
+          <w:color w:val="000000"/>
+          <w:sz w:val="21"/>
+          <w:szCs w:val="21"/>
+          <w:u w:val="none" w:color="000000"/>
+          <w:shd w:val="nil" w:color="auto" w:fill="auto"/>
+          <w:vertAlign w:val="baseline"/>
+          <w:rtl w:val="0"/>
+          <w14:textFill>
+            <w14:solidFill>
+              <w14:srgbClr w14:val="000000"/>
+            </w14:solidFill>
+          </w14:textFill>
         </w:rPr>
         <w:t xml:space="preserve"> </w:t>
       </w:r>
@@ -182,7 +232,7 @@
           <w:rtl w:val="0"/>
           <w:lang w:val="en-US"/>
         </w:rPr>
-        <w:t>LinkedIn.com/in/ant-protho</w:t>
+        <w:t>LinkedIn.com/in/anthony-sean-protho</w:t>
       </w:r>
       <w:r>
         <w:rPr/>
@@ -192,11 +242,17 @@
         <w:rPr>
           <w:rStyle w:val="None"/>
           <w:rFonts w:ascii="Cambria" w:hAnsi="Cambria"/>
+          <w:caps w:val="0"/>
+          <w:smallCaps w:val="0"/>
+          <w:strike w:val="0"/>
+          <w:dstrike w:val="0"/>
           <w:outline w:val="0"/>
           <w:color w:val="0000ff"/>
           <w:sz w:val="21"/>
           <w:szCs w:val="21"/>
-          <w:u w:color="0000ff"/>
+          <w:u w:val="none" w:color="0000ff"/>
+          <w:shd w:val="nil" w:color="auto" w:fill="auto"/>
+          <w:vertAlign w:val="baseline"/>
           <w:rtl w:val="0"/>
           <w14:textFill>
             <w14:solidFill>
@@ -210,25 +266,48 @@
         <w:rPr>
           <w:rStyle w:val="None"/>
           <w:rFonts w:ascii="Cambria" w:hAnsi="Cambria"/>
-          <w:sz w:val="21"/>
-          <w:szCs w:val="21"/>
-          <w:rtl w:val="0"/>
-          <w:lang w:val="en-US"/>
+          <w:caps w:val="0"/>
+          <w:smallCaps w:val="0"/>
+          <w:strike w:val="0"/>
+          <w:dstrike w:val="0"/>
+          <w:outline w:val="0"/>
+          <w:color w:val="000000"/>
+          <w:sz w:val="21"/>
+          <w:szCs w:val="21"/>
+          <w:u w:val="none" w:color="000000"/>
+          <w:shd w:val="nil" w:color="auto" w:fill="auto"/>
+          <w:vertAlign w:val="baseline"/>
+          <w:rtl w:val="0"/>
+          <w14:textFill>
+            <w14:solidFill>
+              <w14:srgbClr w14:val="000000"/>
+            </w14:solidFill>
+          </w14:textFill>
         </w:rPr>
         <w:t xml:space="preserve"> </w:t>
       </w:r>
       <w:r>
         <w:rPr>
           <w:rStyle w:val="None"/>
-          <w:rFonts w:ascii="Arial Unicode MS" w:cs="Arial Unicode MS" w:hAnsi="Arial Unicode MS" w:eastAsia="Arial Unicode MS" w:hint="default"/>
-          <w:b w:val="0"/>
-          <w:bCs w:val="0"/>
-          <w:i w:val="0"/>
-          <w:iCs w:val="0"/>
-          <w:sz w:val="21"/>
-          <w:szCs w:val="21"/>
-          <w:rtl w:val="0"/>
-          <w:lang w:val="en-US"/>
+          <w:rFonts w:ascii="Arimo" w:cs="Arimo" w:hAnsi="Arimo" w:eastAsia="Arimo"/>
+          <w:caps w:val="0"/>
+          <w:smallCaps w:val="0"/>
+          <w:strike w:val="0"/>
+          <w:dstrike w:val="0"/>
+          <w:outline w:val="0"/>
+          <w:color w:val="000000"/>
+          <w:sz w:val="21"/>
+          <w:szCs w:val="21"/>
+          <w:u w:val="none" w:color="000000"/>
+          <w:shd w:val="nil" w:color="auto" w:fill="auto"/>
+          <w:vertAlign w:val="baseline"/>
+          <w:rtl w:val="0"/>
+          <w:lang w:val="en-US"/>
+          <w14:textFill>
+            <w14:solidFill>
+              <w14:srgbClr w14:val="000000"/>
+            </w14:solidFill>
+          </w14:textFill>
         </w:rPr>
         <w:t>●</w:t>
       </w:r>
@@ -236,11 +315,17 @@
         <w:rPr>
           <w:rStyle w:val="None"/>
           <w:rFonts w:ascii="Cambria" w:hAnsi="Cambria"/>
+          <w:caps w:val="0"/>
+          <w:smallCaps w:val="0"/>
+          <w:strike w:val="0"/>
+          <w:dstrike w:val="0"/>
           <w:outline w:val="0"/>
           <w:color w:val="0000ff"/>
           <w:sz w:val="21"/>
           <w:szCs w:val="21"/>
-          <w:u w:color="0000ff"/>
+          <w:u w:val="none" w:color="0000ff"/>
+          <w:shd w:val="nil" w:color="auto" w:fill="auto"/>
+          <w:vertAlign w:val="baseline"/>
           <w:rtl w:val="0"/>
           <w14:textFill>
             <w14:solidFill>
@@ -254,11 +339,17 @@
         <w:rPr>
           <w:rStyle w:val="None"/>
           <w:rFonts w:ascii="Cambria" w:hAnsi="Cambria"/>
+          <w:caps w:val="0"/>
+          <w:smallCaps w:val="0"/>
+          <w:strike w:val="0"/>
+          <w:dstrike w:val="0"/>
           <w:outline w:val="0"/>
           <w:color w:val="1155cc"/>
           <w:sz w:val="21"/>
           <w:szCs w:val="21"/>
-          <w:u w:color="1155cc"/>
+          <w:u w:val="none" w:color="1155cc"/>
+          <w:shd w:val="nil" w:color="auto" w:fill="auto"/>
+          <w:vertAlign w:val="baseline"/>
           <w:rtl w:val="0"/>
           <w14:textFill>
             <w14:solidFill>
@@ -302,21 +393,55 @@
     <w:p>
       <w:pPr>
         <w:pStyle w:val="Body"/>
+        <w:spacing w:line="276" w:lineRule="auto"/>
         <w:jc w:val="center"/>
         <w:rPr>
           <w:rStyle w:val="None"/>
           <w:rFonts w:ascii="Cambria" w:cs="Cambria" w:hAnsi="Cambria" w:eastAsia="Cambria"/>
+          <w:caps w:val="0"/>
+          <w:smallCaps w:val="0"/>
+          <w:strike w:val="0"/>
+          <w:dstrike w:val="0"/>
+          <w:outline w:val="0"/>
+          <w:color w:val="000000"/>
+          <w:sz w:val="22"/>
+          <w:szCs w:val="22"/>
+          <w:u w:val="none" w:color="000000"/>
+          <w:shd w:val="nil" w:color="auto" w:fill="auto"/>
+          <w:vertAlign w:val="baseline"/>
+          <w14:textFill>
+            <w14:solidFill>
+              <w14:srgbClr w14:val="000000"/>
+            </w14:solidFill>
+          </w14:textFill>
         </w:rPr>
       </w:pPr>
     </w:p>
     <w:p>
       <w:pPr>
         <w:pStyle w:val="Body"/>
+        <w:spacing w:line="276" w:lineRule="auto"/>
         <w:rPr>
           <w:rStyle w:val="None"/>
           <w:rFonts w:ascii="Cambria" w:cs="Cambria" w:hAnsi="Cambria" w:eastAsia="Cambria"/>
           <w:b w:val="1"/>
           <w:bCs w:val="1"/>
+          <w:caps w:val="0"/>
+          <w:smallCaps w:val="0"/>
+          <w:strike w:val="0"/>
+          <w:dstrike w:val="0"/>
+          <w:outline w:val="0"/>
+          <w:color w:val="000000"/>
+          <w:sz w:val="22"/>
+          <w:szCs w:val="22"/>
+          <w:u w:val="none" w:color="000000"/>
+          <w:shd w:val="nil" w:color="auto" w:fill="auto"/>
+          <w:vertAlign w:val="baseline"/>
+          <w14:textFill>
+            <w14:solidFill>
+              <w14:srgbClr w14:val="000000"/>
+            </w14:solidFill>
+          </w14:textFill>
         </w:rPr>
       </w:pPr>
       <w:r>
@@ -325,8 +450,24 @@
           <w:rFonts w:ascii="Cambria" w:hAnsi="Cambria"/>
           <w:b w:val="1"/>
           <w:bCs w:val="1"/>
-          <w:rtl w:val="0"/>
-          <w:lang w:val="en-US"/>
+          <w:caps w:val="0"/>
+          <w:smallCaps w:val="0"/>
+          <w:strike w:val="0"/>
+          <w:dstrike w:val="0"/>
+          <w:outline w:val="0"/>
+          <w:color w:val="000000"/>
+          <w:sz w:val="22"/>
+          <w:szCs w:val="22"/>
+          <w:u w:val="none" w:color="000000"/>
+          <w:shd w:val="nil" w:color="auto" w:fill="auto"/>
+          <w:vertAlign w:val="baseline"/>
+          <w:rtl w:val="0"/>
+          <w:lang w:val="en-US"/>
+          <w14:textFill>
+            <w14:solidFill>
+              <w14:srgbClr w14:val="000000"/>
+            </w14:solidFill>
+          </w14:textFill>
         </w:rPr>
         <w:t>EDUCATION</w:t>
       </w:r>
@@ -334,21 +475,50 @@
     <w:p>
       <w:pPr>
         <w:pStyle w:val="Body"/>
+        <w:spacing w:line="276" w:lineRule="auto"/>
         <w:rPr>
           <w:rStyle w:val="None"/>
           <w:rFonts w:ascii="Cambria" w:cs="Cambria" w:hAnsi="Cambria" w:eastAsia="Cambria"/>
-          <w:sz w:val="21"/>
-          <w:szCs w:val="21"/>
+          <w:caps w:val="0"/>
+          <w:smallCaps w:val="0"/>
+          <w:strike w:val="0"/>
+          <w:dstrike w:val="0"/>
+          <w:outline w:val="0"/>
+          <w:color w:val="000000"/>
+          <w:sz w:val="21"/>
+          <w:szCs w:val="21"/>
+          <w:u w:val="none" w:color="000000"/>
+          <w:shd w:val="nil" w:color="auto" w:fill="auto"/>
+          <w:vertAlign w:val="baseline"/>
+          <w14:textFill>
+            <w14:solidFill>
+              <w14:srgbClr w14:val="000000"/>
+            </w14:solidFill>
+          </w14:textFill>
         </w:rPr>
       </w:pPr>
       <w:r>
         <w:rPr>
           <w:rStyle w:val="None"/>
           <w:rFonts w:ascii="Cambria" w:hAnsi="Cambria"/>
-          <w:sz w:val="21"/>
-          <w:szCs w:val="21"/>
-          <w:rtl w:val="0"/>
-          <w:lang w:val="en-US"/>
+          <w:caps w:val="0"/>
+          <w:smallCaps w:val="0"/>
+          <w:strike w:val="0"/>
+          <w:dstrike w:val="0"/>
+          <w:outline w:val="0"/>
+          <w:color w:val="000000"/>
+          <w:sz w:val="21"/>
+          <w:szCs w:val="21"/>
+          <w:u w:val="none" w:color="000000"/>
+          <w:shd w:val="nil" w:color="auto" w:fill="auto"/>
+          <w:vertAlign w:val="baseline"/>
+          <w:rtl w:val="0"/>
+          <w:lang w:val="en-US"/>
+          <w14:textFill>
+            <w14:solidFill>
+              <w14:srgbClr w14:val="000000"/>
+            </w14:solidFill>
+          </w14:textFill>
         </w:rPr>
         <w:t>The Dominican University of California, San Rafael, CA (Temporarily Remote)</w:t>
       </w:r>
@@ -356,13 +526,28 @@
     <w:p>
       <w:pPr>
         <w:pStyle w:val="Body"/>
+        <w:spacing w:line="276" w:lineRule="auto"/>
         <w:rPr>
           <w:rStyle w:val="None"/>
           <w:rFonts w:ascii="Cambria" w:cs="Cambria" w:hAnsi="Cambria" w:eastAsia="Cambria"/>
           <w:i w:val="1"/>
           <w:iCs w:val="1"/>
-          <w:sz w:val="21"/>
-          <w:szCs w:val="21"/>
+          <w:caps w:val="0"/>
+          <w:smallCaps w:val="0"/>
+          <w:strike w:val="0"/>
+          <w:dstrike w:val="0"/>
+          <w:outline w:val="0"/>
+          <w:color w:val="000000"/>
+          <w:sz w:val="21"/>
+          <w:szCs w:val="21"/>
+          <w:u w:val="none" w:color="000000"/>
+          <w:shd w:val="nil" w:color="auto" w:fill="auto"/>
+          <w:vertAlign w:val="baseline"/>
+          <w14:textFill>
+            <w14:solidFill>
+              <w14:srgbClr w14:val="000000"/>
+            </w14:solidFill>
+          </w14:textFill>
         </w:rPr>
       </w:pPr>
       <w:r>
@@ -371,9 +556,23 @@
           <w:rFonts w:ascii="Cambria" w:hAnsi="Cambria"/>
           <w:i w:val="1"/>
           <w:iCs w:val="1"/>
-          <w:sz w:val="21"/>
-          <w:szCs w:val="21"/>
-          <w:rtl w:val="0"/>
+          <w:caps w:val="0"/>
+          <w:smallCaps w:val="0"/>
+          <w:strike w:val="0"/>
+          <w:dstrike w:val="0"/>
+          <w:outline w:val="0"/>
+          <w:color w:val="000000"/>
+          <w:sz w:val="21"/>
+          <w:szCs w:val="21"/>
+          <w:u w:val="none" w:color="000000"/>
+          <w:shd w:val="nil" w:color="auto" w:fill="auto"/>
+          <w:vertAlign w:val="baseline"/>
+          <w:rtl w:val="0"/>
+          <w14:textFill>
+            <w14:solidFill>
+              <w14:srgbClr w14:val="000000"/>
+            </w14:solidFill>
+          </w14:textFill>
         </w:rPr>
         <w:t>Bachelor</w:t>
       </w:r>
@@ -383,10 +582,24 @@
           <w:rFonts w:ascii="Cambria" w:hAnsi="Cambria" w:hint="default"/>
           <w:i w:val="1"/>
           <w:iCs w:val="1"/>
-          <w:sz w:val="21"/>
-          <w:szCs w:val="21"/>
-          <w:rtl w:val="0"/>
-          <w:lang w:val="en-US"/>
+          <w:caps w:val="0"/>
+          <w:smallCaps w:val="0"/>
+          <w:strike w:val="0"/>
+          <w:dstrike w:val="0"/>
+          <w:outline w:val="0"/>
+          <w:color w:val="000000"/>
+          <w:sz w:val="21"/>
+          <w:szCs w:val="21"/>
+          <w:u w:val="none" w:color="000000"/>
+          <w:shd w:val="nil" w:color="auto" w:fill="auto"/>
+          <w:vertAlign w:val="baseline"/>
+          <w:rtl w:val="0"/>
+          <w:lang w:val="en-US"/>
+          <w14:textFill>
+            <w14:solidFill>
+              <w14:srgbClr w14:val="000000"/>
+            </w14:solidFill>
+          </w14:textFill>
         </w:rPr>
         <w:t>’</w:t>
       </w:r>
@@ -396,10 +609,24 @@
           <w:rFonts w:ascii="Cambria" w:hAnsi="Cambria"/>
           <w:i w:val="1"/>
           <w:iCs w:val="1"/>
-          <w:sz w:val="21"/>
-          <w:szCs w:val="21"/>
-          <w:rtl w:val="0"/>
-          <w:lang w:val="en-US"/>
+          <w:caps w:val="0"/>
+          <w:smallCaps w:val="0"/>
+          <w:strike w:val="0"/>
+          <w:dstrike w:val="0"/>
+          <w:outline w:val="0"/>
+          <w:color w:val="000000"/>
+          <w:sz w:val="21"/>
+          <w:szCs w:val="21"/>
+          <w:u w:val="none" w:color="000000"/>
+          <w:shd w:val="nil" w:color="auto" w:fill="auto"/>
+          <w:vertAlign w:val="baseline"/>
+          <w:rtl w:val="0"/>
+          <w:lang w:val="en-US"/>
+          <w14:textFill>
+            <w14:solidFill>
+              <w14:srgbClr w14:val="000000"/>
+            </w14:solidFill>
+          </w14:textFill>
         </w:rPr>
         <w:t>s Degree in Applied Science in Computer Engineering (2021)</w:t>
       </w:r>
@@ -407,22 +634,56 @@
     <w:p>
       <w:pPr>
         <w:pStyle w:val="Body"/>
+        <w:spacing w:line="276" w:lineRule="auto"/>
         <w:rPr>
           <w:rStyle w:val="None"/>
           <w:rFonts w:ascii="Cambria" w:cs="Cambria" w:hAnsi="Cambria" w:eastAsia="Cambria"/>
           <w:i w:val="1"/>
           <w:iCs w:val="1"/>
+          <w:caps w:val="0"/>
+          <w:smallCaps w:val="0"/>
+          <w:strike w:val="0"/>
+          <w:dstrike w:val="0"/>
+          <w:outline w:val="0"/>
+          <w:color w:val="000000"/>
+          <w:sz w:val="22"/>
+          <w:szCs w:val="22"/>
+          <w:u w:val="none" w:color="000000"/>
+          <w:shd w:val="nil" w:color="auto" w:fill="auto"/>
+          <w:vertAlign w:val="baseline"/>
+          <w14:textFill>
+            <w14:solidFill>
+              <w14:srgbClr w14:val="000000"/>
+            </w14:solidFill>
+          </w14:textFill>
         </w:rPr>
       </w:pPr>
     </w:p>
     <w:p>
       <w:pPr>
         <w:pStyle w:val="Body"/>
+        <w:spacing w:line="276" w:lineRule="auto"/>
         <w:rPr>
           <w:rStyle w:val="None"/>
           <w:rFonts w:ascii="Cambria" w:cs="Cambria" w:hAnsi="Cambria" w:eastAsia="Cambria"/>
           <w:b w:val="1"/>
           <w:bCs w:val="1"/>
+          <w:caps w:val="0"/>
+          <w:smallCaps w:val="0"/>
+          <w:strike w:val="0"/>
+          <w:dstrike w:val="0"/>
+          <w:outline w:val="0"/>
+          <w:color w:val="000000"/>
+          <w:sz w:val="22"/>
+          <w:szCs w:val="22"/>
+          <w:u w:val="none" w:color="000000"/>
+          <w:shd w:val="nil" w:color="auto" w:fill="auto"/>
+          <w:vertAlign w:val="baseline"/>
+          <w14:textFill>
+            <w14:solidFill>
+              <w14:srgbClr w14:val="000000"/>
+            </w14:solidFill>
+          </w14:textFill>
         </w:rPr>
       </w:pPr>
       <w:r>
@@ -431,8 +692,24 @@
           <w:rFonts w:ascii="Cambria" w:hAnsi="Cambria"/>
           <w:b w:val="1"/>
           <w:bCs w:val="1"/>
+          <w:caps w:val="0"/>
+          <w:smallCaps w:val="0"/>
+          <w:strike w:val="0"/>
+          <w:dstrike w:val="0"/>
+          <w:outline w:val="0"/>
+          <w:color w:val="000000"/>
+          <w:sz w:val="22"/>
+          <w:szCs w:val="22"/>
+          <w:u w:val="none" w:color="000000"/>
+          <w:shd w:val="nil" w:color="auto" w:fill="auto"/>
+          <w:vertAlign w:val="baseline"/>
           <w:rtl w:val="0"/>
           <w:lang w:val="da-DK"/>
+          <w14:textFill>
+            <w14:solidFill>
+              <w14:srgbClr w14:val="000000"/>
+            </w14:solidFill>
+          </w14:textFill>
         </w:rPr>
         <w:t>SKILLS</w:t>
       </w:r>
@@ -440,11 +717,26 @@
     <w:p>
       <w:pPr>
         <w:pStyle w:val="Body"/>
+        <w:spacing w:line="276" w:lineRule="auto"/>
         <w:rPr>
           <w:rStyle w:val="None"/>
           <w:rFonts w:ascii="Cambria" w:cs="Cambria" w:hAnsi="Cambria" w:eastAsia="Cambria"/>
-          <w:sz w:val="21"/>
-          <w:szCs w:val="21"/>
+          <w:caps w:val="0"/>
+          <w:smallCaps w:val="0"/>
+          <w:strike w:val="0"/>
+          <w:dstrike w:val="0"/>
+          <w:outline w:val="0"/>
+          <w:color w:val="000000"/>
+          <w:sz w:val="21"/>
+          <w:szCs w:val="21"/>
+          <w:u w:val="none" w:color="000000"/>
+          <w:shd w:val="nil" w:color="auto" w:fill="auto"/>
+          <w:vertAlign w:val="baseline"/>
+          <w14:textFill>
+            <w14:solidFill>
+              <w14:srgbClr w14:val="000000"/>
+            </w14:solidFill>
+          </w14:textFill>
         </w:rPr>
       </w:pPr>
       <w:r>
@@ -453,10 +745,24 @@
           <w:rFonts w:ascii="Cambria" w:hAnsi="Cambria"/>
           <w:i w:val="1"/>
           <w:iCs w:val="1"/>
-          <w:sz w:val="21"/>
-          <w:szCs w:val="21"/>
-          <w:rtl w:val="0"/>
-          <w:lang w:val="en-US"/>
+          <w:caps w:val="0"/>
+          <w:smallCaps w:val="0"/>
+          <w:strike w:val="0"/>
+          <w:dstrike w:val="0"/>
+          <w:outline w:val="0"/>
+          <w:color w:val="000000"/>
+          <w:sz w:val="21"/>
+          <w:szCs w:val="21"/>
+          <w:u w:val="none" w:color="000000"/>
+          <w:shd w:val="nil" w:color="auto" w:fill="auto"/>
+          <w:vertAlign w:val="baseline"/>
+          <w:rtl w:val="0"/>
+          <w:lang w:val="en-US"/>
+          <w14:textFill>
+            <w14:solidFill>
+              <w14:srgbClr w14:val="000000"/>
+            </w14:solidFill>
+          </w14:textFill>
         </w:rPr>
         <w:t>Proficient:</w:t>
       </w:r>
@@ -464,33 +770,25 @@
         <w:rPr>
           <w:rStyle w:val="None"/>
           <w:rFonts w:ascii="Cambria" w:hAnsi="Cambria"/>
-          <w:sz w:val="21"/>
-          <w:szCs w:val="21"/>
-          <w:rtl w:val="0"/>
-          <w:lang w:val="en-US"/>
-        </w:rPr>
-        <w:t xml:space="preserve"> Python, </w:t>
-      </w:r>
-      <w:r>
-        <w:rPr>
-          <w:rStyle w:val="None"/>
-          <w:rFonts w:ascii="Cambria" w:hAnsi="Cambria"/>
-          <w:sz w:val="21"/>
-          <w:szCs w:val="21"/>
-          <w:rtl w:val="0"/>
-          <w:lang w:val="en-US"/>
-        </w:rPr>
-        <w:t>DocuSign CLM.</w:t>
-      </w:r>
-      <w:r>
-        <w:rPr>
-          <w:rStyle w:val="None"/>
-          <w:rFonts w:ascii="Cambria" w:hAnsi="Cambria"/>
-          <w:sz w:val="21"/>
-          <w:szCs w:val="21"/>
-          <w:rtl w:val="0"/>
-        </w:rPr>
-        <w:t xml:space="preserve"> | </w:t>
+          <w:caps w:val="0"/>
+          <w:smallCaps w:val="0"/>
+          <w:strike w:val="0"/>
+          <w:dstrike w:val="0"/>
+          <w:outline w:val="0"/>
+          <w:color w:val="000000"/>
+          <w:sz w:val="21"/>
+          <w:szCs w:val="21"/>
+          <w:u w:val="none" w:color="000000"/>
+          <w:shd w:val="nil" w:color="auto" w:fill="auto"/>
+          <w:vertAlign w:val="baseline"/>
+          <w:rtl w:val="0"/>
+          <w14:textFill>
+            <w14:solidFill>
+              <w14:srgbClr w14:val="000000"/>
+            </w14:solidFill>
+          </w14:textFill>
+        </w:rPr>
+        <w:t xml:space="preserve"> Python, DocuSign CLM. | </w:t>
       </w:r>
       <w:r>
         <w:rPr>
@@ -498,9 +796,23 @@
           <w:rFonts w:ascii="Cambria" w:hAnsi="Cambria"/>
           <w:i w:val="1"/>
           <w:iCs w:val="1"/>
-          <w:sz w:val="21"/>
-          <w:szCs w:val="21"/>
-          <w:rtl w:val="0"/>
+          <w:caps w:val="0"/>
+          <w:smallCaps w:val="0"/>
+          <w:strike w:val="0"/>
+          <w:dstrike w:val="0"/>
+          <w:outline w:val="0"/>
+          <w:color w:val="000000"/>
+          <w:sz w:val="21"/>
+          <w:szCs w:val="21"/>
+          <w:u w:val="none" w:color="000000"/>
+          <w:shd w:val="nil" w:color="auto" w:fill="auto"/>
+          <w:vertAlign w:val="baseline"/>
+          <w:rtl w:val="0"/>
+          <w14:textFill>
+            <w14:solidFill>
+              <w14:srgbClr w14:val="000000"/>
+            </w14:solidFill>
+          </w14:textFill>
         </w:rPr>
         <w:t>Intermediate:</w:t>
       </w:r>
@@ -508,33 +820,25 @@
         <w:rPr>
           <w:rStyle w:val="None"/>
           <w:rFonts w:ascii="Cambria" w:hAnsi="Cambria"/>
-          <w:sz w:val="21"/>
-          <w:szCs w:val="21"/>
-          <w:rtl w:val="0"/>
-          <w:lang w:val="en-US"/>
-        </w:rPr>
-        <w:t xml:space="preserve"> Typescript, APIs, C</w:t>
-      </w:r>
-      <w:r>
-        <w:rPr>
-          <w:rStyle w:val="None"/>
-          <w:rFonts w:ascii="Cambria" w:hAnsi="Cambria"/>
-          <w:sz w:val="21"/>
-          <w:szCs w:val="21"/>
-          <w:rtl w:val="0"/>
-          <w:lang w:val="en-US"/>
-        </w:rPr>
-        <w:t>.</w:t>
-      </w:r>
-      <w:r>
-        <w:rPr>
-          <w:rStyle w:val="None"/>
-          <w:rFonts w:ascii="Cambria" w:hAnsi="Cambria"/>
-          <w:sz w:val="21"/>
-          <w:szCs w:val="21"/>
-          <w:rtl w:val="0"/>
-        </w:rPr>
-        <w:t xml:space="preserve"> | </w:t>
+          <w:caps w:val="0"/>
+          <w:smallCaps w:val="0"/>
+          <w:strike w:val="0"/>
+          <w:dstrike w:val="0"/>
+          <w:outline w:val="0"/>
+          <w:color w:val="000000"/>
+          <w:sz w:val="21"/>
+          <w:szCs w:val="21"/>
+          <w:u w:val="none" w:color="000000"/>
+          <w:shd w:val="nil" w:color="auto" w:fill="auto"/>
+          <w:vertAlign w:val="baseline"/>
+          <w:rtl w:val="0"/>
+          <w14:textFill>
+            <w14:solidFill>
+              <w14:srgbClr w14:val="000000"/>
+            </w14:solidFill>
+          </w14:textFill>
+        </w:rPr>
+        <w:t xml:space="preserve"> Typescript, APIs, C. | </w:t>
       </w:r>
       <w:r>
         <w:rPr>
@@ -542,10 +846,24 @@
           <w:rFonts w:ascii="Cambria" w:hAnsi="Cambria"/>
           <w:i w:val="1"/>
           <w:iCs w:val="1"/>
-          <w:sz w:val="21"/>
-          <w:szCs w:val="21"/>
-          <w:rtl w:val="0"/>
-          <w:lang w:val="en-US"/>
+          <w:caps w:val="0"/>
+          <w:smallCaps w:val="0"/>
+          <w:strike w:val="0"/>
+          <w:dstrike w:val="0"/>
+          <w:outline w:val="0"/>
+          <w:color w:val="000000"/>
+          <w:sz w:val="21"/>
+          <w:szCs w:val="21"/>
+          <w:u w:val="none" w:color="000000"/>
+          <w:shd w:val="nil" w:color="auto" w:fill="auto"/>
+          <w:vertAlign w:val="baseline"/>
+          <w:rtl w:val="0"/>
+          <w:lang w:val="en-US"/>
+          <w14:textFill>
+            <w14:solidFill>
+              <w14:srgbClr w14:val="000000"/>
+            </w14:solidFill>
+          </w14:textFill>
         </w:rPr>
         <w:t>Experience:</w:t>
       </w:r>
@@ -553,32 +871,78 @@
         <w:rPr>
           <w:rStyle w:val="None"/>
           <w:rFonts w:ascii="Cambria" w:hAnsi="Cambria"/>
-          <w:sz w:val="21"/>
-          <w:szCs w:val="21"/>
-          <w:rtl w:val="0"/>
-        </w:rPr>
-        <w:t xml:space="preserve"> NoSQL/SQL, GraphQL, Swift, GoLang.</w:t>
+          <w:caps w:val="0"/>
+          <w:smallCaps w:val="0"/>
+          <w:strike w:val="0"/>
+          <w:dstrike w:val="0"/>
+          <w:outline w:val="0"/>
+          <w:color w:val="000000"/>
+          <w:sz w:val="21"/>
+          <w:szCs w:val="21"/>
+          <w:u w:val="none" w:color="000000"/>
+          <w:shd w:val="nil" w:color="auto" w:fill="auto"/>
+          <w:vertAlign w:val="baseline"/>
+          <w:rtl w:val="0"/>
+          <w14:textFill>
+            <w14:solidFill>
+              <w14:srgbClr w14:val="000000"/>
+            </w14:solidFill>
+          </w14:textFill>
+        </w:rPr>
+        <w:t xml:space="preserve"> NoSQL / SQL, GraphQL, Swift, GoLang.</w:t>
       </w:r>
     </w:p>
     <w:p>
       <w:pPr>
         <w:pStyle w:val="Body"/>
+        <w:spacing w:line="276" w:lineRule="auto"/>
         <w:rPr>
           <w:rStyle w:val="None"/>
           <w:rFonts w:ascii="Cambria" w:cs="Cambria" w:hAnsi="Cambria" w:eastAsia="Cambria"/>
-          <w:sz w:val="21"/>
-          <w:szCs w:val="21"/>
+          <w:caps w:val="0"/>
+          <w:smallCaps w:val="0"/>
+          <w:strike w:val="0"/>
+          <w:dstrike w:val="0"/>
+          <w:outline w:val="0"/>
+          <w:color w:val="000000"/>
+          <w:sz w:val="21"/>
+          <w:szCs w:val="21"/>
+          <w:u w:val="none" w:color="000000"/>
+          <w:shd w:val="nil" w:color="auto" w:fill="auto"/>
+          <w:vertAlign w:val="baseline"/>
+          <w14:textFill>
+            <w14:solidFill>
+              <w14:srgbClr w14:val="000000"/>
+            </w14:solidFill>
+          </w14:textFill>
         </w:rPr>
       </w:pPr>
     </w:p>
     <w:p>
       <w:pPr>
         <w:pStyle w:val="Body"/>
+        <w:spacing w:line="276" w:lineRule="auto"/>
         <w:rPr>
           <w:rStyle w:val="None"/>
           <w:rFonts w:ascii="Cambria" w:cs="Cambria" w:hAnsi="Cambria" w:eastAsia="Cambria"/>
           <w:b w:val="1"/>
           <w:bCs w:val="1"/>
+          <w:caps w:val="0"/>
+          <w:smallCaps w:val="0"/>
+          <w:strike w:val="0"/>
+          <w:dstrike w:val="0"/>
+          <w:outline w:val="0"/>
+          <w:color w:val="000000"/>
+          <w:sz w:val="22"/>
+          <w:szCs w:val="22"/>
+          <w:u w:val="none" w:color="000000"/>
+          <w:shd w:val="nil" w:color="auto" w:fill="auto"/>
+          <w:vertAlign w:val="baseline"/>
+          <w14:textFill>
+            <w14:solidFill>
+              <w14:srgbClr w14:val="000000"/>
+            </w14:solidFill>
+          </w14:textFill>
         </w:rPr>
       </w:pPr>
       <w:r>
@@ -587,8 +951,24 @@
           <w:rFonts w:ascii="Cambria" w:hAnsi="Cambria"/>
           <w:b w:val="1"/>
           <w:bCs w:val="1"/>
+          <w:caps w:val="0"/>
+          <w:smallCaps w:val="0"/>
+          <w:strike w:val="0"/>
+          <w:dstrike w:val="0"/>
+          <w:outline w:val="0"/>
+          <w:color w:val="000000"/>
+          <w:sz w:val="22"/>
+          <w:szCs w:val="22"/>
+          <w:u w:val="none" w:color="000000"/>
+          <w:shd w:val="nil" w:color="auto" w:fill="auto"/>
+          <w:vertAlign w:val="baseline"/>
           <w:rtl w:val="0"/>
           <w:lang w:val="de-DE"/>
+          <w14:textFill>
+            <w14:solidFill>
+              <w14:srgbClr w14:val="000000"/>
+            </w14:solidFill>
+          </w14:textFill>
         </w:rPr>
         <w:t>EXPERIENCE</w:t>
       </w:r>
@@ -596,23 +976,86 @@
     <w:p>
       <w:pPr>
         <w:pStyle w:val="Body"/>
+        <w:spacing w:line="276" w:lineRule="auto"/>
         <w:rPr>
           <w:rStyle w:val="None"/>
           <w:rFonts w:ascii="Cambria" w:cs="Cambria" w:hAnsi="Cambria" w:eastAsia="Cambria"/>
-          <w:sz w:val="21"/>
-          <w:szCs w:val="21"/>
+          <w:caps w:val="0"/>
+          <w:smallCaps w:val="0"/>
+          <w:strike w:val="0"/>
+          <w:dstrike w:val="0"/>
+          <w:outline w:val="0"/>
+          <w:color w:val="000000"/>
+          <w:sz w:val="21"/>
+          <w:szCs w:val="21"/>
+          <w:u w:val="none" w:color="000000"/>
+          <w:shd w:val="nil" w:color="auto" w:fill="auto"/>
+          <w:vertAlign w:val="baseline"/>
+          <w14:textFill>
+            <w14:solidFill>
+              <w14:srgbClr w14:val="000000"/>
+            </w14:solidFill>
+          </w14:textFill>
         </w:rPr>
       </w:pPr>
       <w:r>
         <w:rPr>
           <w:rStyle w:val="None"/>
           <w:rFonts w:ascii="Cambria" w:hAnsi="Cambria"/>
-          <w:sz w:val="21"/>
-          <w:szCs w:val="21"/>
-          <w:rtl w:val="0"/>
-          <w:lang w:val="it-IT"/>
-        </w:rPr>
-        <w:t>Stria LLC</w:t>
+          <w:caps w:val="0"/>
+          <w:smallCaps w:val="0"/>
+          <w:strike w:val="0"/>
+          <w:dstrike w:val="0"/>
+          <w:outline w:val="0"/>
+          <w:color w:val="000000"/>
+          <w:sz w:val="21"/>
+          <w:szCs w:val="21"/>
+          <w:u w:val="none" w:color="000000"/>
+          <w:shd w:val="nil" w:color="auto" w:fill="auto"/>
+          <w:vertAlign w:val="baseline"/>
+          <w:rtl w:val="0"/>
+          <w:lang w:val="en-US"/>
+          <w14:textFill>
+            <w14:solidFill>
+              <w14:srgbClr w14:val="000000"/>
+            </w14:solidFill>
+          </w14:textFill>
+        </w:rPr>
+        <w:t xml:space="preserve">Stria LLC a Bitwise </w:t>
+      </w:r>
+      <w:r>
+        <w:rPr>
+          <w:rStyle w:val="None"/>
+          <w:rFonts w:ascii="Cambria" w:hAnsi="Cambria"/>
+          <w:sz w:val="21"/>
+          <w:szCs w:val="21"/>
+          <w:rtl w:val="0"/>
+          <w:lang w:val="en-US"/>
+        </w:rPr>
+        <w:t>Company</w:t>
+      </w:r>
+      <w:r>
+        <w:rPr>
+          <w:rStyle w:val="None"/>
+          <w:rFonts w:ascii="Cambria" w:cs="Cambria" w:hAnsi="Cambria" w:eastAsia="Cambria"/>
+          <w:caps w:val="0"/>
+          <w:smallCaps w:val="0"/>
+          <w:strike w:val="0"/>
+          <w:dstrike w:val="0"/>
+          <w:outline w:val="0"/>
+          <w:color w:val="000000"/>
+          <w:sz w:val="21"/>
+          <w:szCs w:val="21"/>
+          <w:u w:val="none" w:color="000000"/>
+          <w:shd w:val="nil" w:color="auto" w:fill="auto"/>
+          <w:vertAlign w:val="baseline"/>
+          <w:rtl w:val="0"/>
+          <w14:textFill>
+            <w14:solidFill>
+              <w14:srgbClr w14:val="000000"/>
+            </w14:solidFill>
+          </w14:textFill>
+        </w:rPr>
         <w:tab/>
         <w:tab/>
         <w:tab/>
@@ -620,27 +1063,56 @@
         <w:tab/>
         <w:tab/>
         <w:tab/>
-        <w:t xml:space="preserve">                                                                               Bakersfield, CA</w:t>
+        <w:t xml:space="preserve">                                            Bakersfield, CA</w:t>
       </w:r>
     </w:p>
     <w:p>
       <w:pPr>
         <w:pStyle w:val="Body"/>
+        <w:spacing w:line="276" w:lineRule="auto"/>
         <w:rPr>
           <w:rStyle w:val="None"/>
           <w:rFonts w:ascii="Cambria" w:cs="Cambria" w:hAnsi="Cambria" w:eastAsia="Cambria"/>
-          <w:sz w:val="21"/>
-          <w:szCs w:val="21"/>
+          <w:caps w:val="0"/>
+          <w:smallCaps w:val="0"/>
+          <w:strike w:val="0"/>
+          <w:dstrike w:val="0"/>
+          <w:outline w:val="0"/>
+          <w:color w:val="000000"/>
+          <w:sz w:val="21"/>
+          <w:szCs w:val="21"/>
+          <w:u w:val="none" w:color="000000"/>
+          <w:shd w:val="nil" w:color="auto" w:fill="auto"/>
+          <w:vertAlign w:val="baseline"/>
+          <w14:textFill>
+            <w14:solidFill>
+              <w14:srgbClr w14:val="000000"/>
+            </w14:solidFill>
+          </w14:textFill>
         </w:rPr>
       </w:pPr>
       <w:r>
         <w:rPr>
           <w:rStyle w:val="None"/>
           <w:rFonts w:ascii="Cambria" w:hAnsi="Cambria"/>
-          <w:sz w:val="21"/>
-          <w:szCs w:val="21"/>
-          <w:rtl w:val="0"/>
-          <w:lang w:val="en-US"/>
+          <w:caps w:val="0"/>
+          <w:smallCaps w:val="0"/>
+          <w:strike w:val="0"/>
+          <w:dstrike w:val="0"/>
+          <w:outline w:val="0"/>
+          <w:color w:val="000000"/>
+          <w:sz w:val="21"/>
+          <w:szCs w:val="21"/>
+          <w:u w:val="none" w:color="000000"/>
+          <w:shd w:val="nil" w:color="auto" w:fill="auto"/>
+          <w:vertAlign w:val="baseline"/>
+          <w:rtl w:val="0"/>
+          <w:lang w:val="en-US"/>
+          <w14:textFill>
+            <w14:solidFill>
+              <w14:srgbClr w14:val="000000"/>
+            </w14:solidFill>
+          </w14:textFill>
         </w:rPr>
         <w:t xml:space="preserve">Cloud Solutions Engineer - </w:t>
       </w:r>
@@ -650,10 +1122,24 @@
           <w:rFonts w:ascii="Cambria" w:hAnsi="Cambria"/>
           <w:i w:val="1"/>
           <w:iCs w:val="1"/>
-          <w:sz w:val="21"/>
-          <w:szCs w:val="21"/>
-          <w:rtl w:val="0"/>
-          <w:lang w:val="en-US"/>
+          <w:caps w:val="0"/>
+          <w:smallCaps w:val="0"/>
+          <w:strike w:val="0"/>
+          <w:dstrike w:val="0"/>
+          <w:outline w:val="0"/>
+          <w:color w:val="000000"/>
+          <w:sz w:val="21"/>
+          <w:szCs w:val="21"/>
+          <w:u w:val="none" w:color="000000"/>
+          <w:shd w:val="nil" w:color="auto" w:fill="auto"/>
+          <w:vertAlign w:val="baseline"/>
+          <w:rtl w:val="0"/>
+          <w:lang w:val="en-US"/>
+          <w14:textFill>
+            <w14:solidFill>
+              <w14:srgbClr w14:val="000000"/>
+            </w14:solidFill>
+          </w14:textFill>
         </w:rPr>
         <w:t>CLM</w:t>
       </w:r>
@@ -661,8 +1147,22 @@
         <w:rPr>
           <w:rStyle w:val="None"/>
           <w:rFonts w:ascii="Cambria" w:cs="Cambria" w:hAnsi="Cambria" w:eastAsia="Cambria"/>
-          <w:sz w:val="21"/>
-          <w:szCs w:val="21"/>
+          <w:caps w:val="0"/>
+          <w:smallCaps w:val="0"/>
+          <w:strike w:val="0"/>
+          <w:dstrike w:val="0"/>
+          <w:outline w:val="0"/>
+          <w:color w:val="000000"/>
+          <w:sz w:val="21"/>
+          <w:szCs w:val="21"/>
+          <w:u w:val="none" w:color="000000"/>
+          <w:shd w:val="nil" w:color="auto" w:fill="auto"/>
+          <w:vertAlign w:val="baseline"/>
+          <w14:textFill>
+            <w14:solidFill>
+              <w14:srgbClr w14:val="000000"/>
+            </w14:solidFill>
+          </w14:textFill>
         </w:rPr>
         <w:tab/>
       </w:r>
@@ -672,25 +1172,53 @@
           <w:rFonts w:ascii="Cambria" w:cs="Cambria" w:hAnsi="Cambria" w:eastAsia="Cambria"/>
           <w:i w:val="1"/>
           <w:iCs w:val="1"/>
-          <w:sz w:val="21"/>
-          <w:szCs w:val="21"/>
-          <w:rtl w:val="0"/>
+          <w:caps w:val="0"/>
+          <w:smallCaps w:val="0"/>
+          <w:strike w:val="0"/>
+          <w:dstrike w:val="0"/>
+          <w:outline w:val="0"/>
+          <w:color w:val="000000"/>
+          <w:sz w:val="21"/>
+          <w:szCs w:val="21"/>
+          <w:u w:val="none" w:color="000000"/>
+          <w:shd w:val="nil" w:color="auto" w:fill="auto"/>
+          <w:vertAlign w:val="baseline"/>
+          <w:rtl w:val="0"/>
+          <w14:textFill>
+            <w14:solidFill>
+              <w14:srgbClr w14:val="000000"/>
+            </w14:solidFill>
+          </w14:textFill>
         </w:rPr>
         <w:tab/>
         <w:tab/>
         <w:tab/>
         <w:tab/>
         <w:tab/>
-        <w:t xml:space="preserve">                                                     </w:t>
-      </w:r>
-      <w:r>
-        <w:rPr>
-          <w:rStyle w:val="None"/>
-          <w:rFonts w:ascii="Cambria" w:hAnsi="Cambria"/>
-          <w:sz w:val="21"/>
-          <w:szCs w:val="21"/>
-          <w:rtl w:val="0"/>
-          <w:lang w:val="en-US"/>
+        <w:t xml:space="preserve">                                                 </w:t>
+      </w:r>
+      <w:r>
+        <w:rPr>
+          <w:rStyle w:val="None"/>
+          <w:rFonts w:ascii="Cambria" w:hAnsi="Cambria"/>
+          <w:caps w:val="0"/>
+          <w:smallCaps w:val="0"/>
+          <w:strike w:val="0"/>
+          <w:dstrike w:val="0"/>
+          <w:outline w:val="0"/>
+          <w:color w:val="000000"/>
+          <w:sz w:val="21"/>
+          <w:szCs w:val="21"/>
+          <w:u w:val="none" w:color="000000"/>
+          <w:shd w:val="nil" w:color="auto" w:fill="auto"/>
+          <w:vertAlign w:val="baseline"/>
+          <w:rtl w:val="0"/>
+          <w:lang w:val="en-US"/>
+          <w14:textFill>
+            <w14:solidFill>
+              <w14:srgbClr w14:val="000000"/>
+            </w14:solidFill>
+          </w14:textFill>
         </w:rPr>
         <w:t>Mar 2022 - currently</w:t>
       </w:r>
@@ -704,7 +1232,7 @@
           <w:numId w:val="2"/>
         </w:numPr>
         <w:bidi w:val="0"/>
-        <w:spacing w:before="120"/>
+        <w:spacing w:before="120" w:line="276" w:lineRule="auto"/>
         <w:ind w:right="300"/>
         <w:jc w:val="left"/>
         <w:rPr>
@@ -719,34 +1247,132 @@
         <w:rPr>
           <w:rStyle w:val="None"/>
           <w:rFonts w:ascii="Cambria" w:hAnsi="Cambria"/>
-          <w:sz w:val="21"/>
-          <w:szCs w:val="21"/>
-          <w:rtl w:val="0"/>
-          <w:lang w:val="en-US"/>
-        </w:rPr>
-        <w:t xml:space="preserve">Completed training faster than anyone in the  17 year  history of  the company earning my DocuSign CLM </w:t>
-      </w:r>
-      <w:r>
-        <w:rPr>
-          <w:rStyle w:val="None"/>
-          <w:rFonts w:ascii="Cambria" w:hAnsi="Cambria"/>
-          <w:sz w:val="21"/>
-          <w:szCs w:val="21"/>
-          <w:rtl w:val="0"/>
-          <w:lang w:val="en-US"/>
-        </w:rPr>
-        <w:t>Implementation</w:t>
-      </w:r>
-      <w:r>
-        <w:rPr>
-          <w:rStyle w:val="None"/>
-          <w:rFonts w:ascii="Cambria" w:hAnsi="Cambria"/>
-          <w:sz w:val="21"/>
-          <w:szCs w:val="21"/>
-          <w:rtl w:val="0"/>
-          <w:lang w:val="en-US"/>
-        </w:rPr>
-        <w:t xml:space="preserve"> with Salesforce Accreditation and continue to impress clients  with my accelerated completion of tasks. </w:t>
+          <w:caps w:val="0"/>
+          <w:smallCaps w:val="0"/>
+          <w:strike w:val="0"/>
+          <w:dstrike w:val="0"/>
+          <w:outline w:val="0"/>
+          <w:color w:val="000000"/>
+          <w:sz w:val="21"/>
+          <w:szCs w:val="21"/>
+          <w:u w:val="none" w:color="000000"/>
+          <w:shd w:val="nil" w:color="auto" w:fill="auto"/>
+          <w:vertAlign w:val="baseline"/>
+          <w:rtl w:val="0"/>
+          <w:lang w:val="en-US"/>
+          <w14:textFill>
+            <w14:solidFill>
+              <w14:srgbClr w14:val="000000"/>
+            </w14:solidFill>
+          </w14:textFill>
+        </w:rPr>
+        <w:t>Completed training faster than anyone in the</w:t>
+      </w:r>
+      <w:r>
+        <w:rPr>
+          <w:rStyle w:val="None"/>
+          <w:rFonts w:ascii="Cambria" w:hAnsi="Cambria"/>
+          <w:sz w:val="21"/>
+          <w:szCs w:val="21"/>
+          <w:rtl w:val="0"/>
+          <w:lang w:val="en-US"/>
+        </w:rPr>
+        <w:t xml:space="preserve"> 17-year </w:t>
+      </w:r>
+      <w:r>
+        <w:rPr>
+          <w:rStyle w:val="None"/>
+          <w:rFonts w:ascii="Cambria" w:hAnsi="Cambria"/>
+          <w:caps w:val="0"/>
+          <w:smallCaps w:val="0"/>
+          <w:strike w:val="0"/>
+          <w:dstrike w:val="0"/>
+          <w:outline w:val="0"/>
+          <w:color w:val="000000"/>
+          <w:sz w:val="21"/>
+          <w:szCs w:val="21"/>
+          <w:u w:val="none" w:color="000000"/>
+          <w:shd w:val="nil" w:color="auto" w:fill="auto"/>
+          <w:vertAlign w:val="baseline"/>
+          <w:rtl w:val="0"/>
+          <w:lang w:val="en-US"/>
+          <w14:textFill>
+            <w14:solidFill>
+              <w14:srgbClr w14:val="000000"/>
+            </w14:solidFill>
+          </w14:textFill>
+        </w:rPr>
+        <w:t>history of</w:t>
+      </w:r>
+      <w:r>
+        <w:rPr>
+          <w:rStyle w:val="None"/>
+          <w:rFonts w:ascii="Cambria" w:hAnsi="Cambria"/>
+          <w:sz w:val="21"/>
+          <w:szCs w:val="21"/>
+          <w:rtl w:val="0"/>
+        </w:rPr>
+        <w:t xml:space="preserve"> </w:t>
+      </w:r>
+      <w:r>
+        <w:rPr>
+          <w:rStyle w:val="None"/>
+          <w:rFonts w:ascii="Cambria" w:hAnsi="Cambria"/>
+          <w:caps w:val="0"/>
+          <w:smallCaps w:val="0"/>
+          <w:strike w:val="0"/>
+          <w:dstrike w:val="0"/>
+          <w:outline w:val="0"/>
+          <w:color w:val="000000"/>
+          <w:sz w:val="21"/>
+          <w:szCs w:val="21"/>
+          <w:u w:val="none" w:color="000000"/>
+          <w:shd w:val="nil" w:color="auto" w:fill="auto"/>
+          <w:vertAlign w:val="baseline"/>
+          <w:rtl w:val="0"/>
+          <w:lang w:val="en-US"/>
+          <w14:textFill>
+            <w14:solidFill>
+              <w14:srgbClr w14:val="000000"/>
+            </w14:solidFill>
+          </w14:textFill>
+        </w:rPr>
+        <w:t>the company earning my DocuSign CLM Implementation with Salesforce Accreditation and continue to impress clients</w:t>
+      </w:r>
+      <w:r>
+        <w:rPr>
+          <w:rStyle w:val="None"/>
+          <w:rFonts w:ascii="Cambria" w:hAnsi="Cambria"/>
+          <w:sz w:val="21"/>
+          <w:szCs w:val="21"/>
+          <w:rtl w:val="0"/>
+        </w:rPr>
+        <w:t xml:space="preserve"> </w:t>
+      </w:r>
+      <w:r>
+        <w:rPr>
+          <w:rStyle w:val="None"/>
+          <w:rFonts w:ascii="Cambria" w:hAnsi="Cambria"/>
+          <w:caps w:val="0"/>
+          <w:smallCaps w:val="0"/>
+          <w:strike w:val="0"/>
+          <w:dstrike w:val="0"/>
+          <w:outline w:val="0"/>
+          <w:color w:val="000000"/>
+          <w:sz w:val="21"/>
+          <w:szCs w:val="21"/>
+          <w:u w:val="none" w:color="000000"/>
+          <w:shd w:val="nil" w:color="auto" w:fill="auto"/>
+          <w:vertAlign w:val="baseline"/>
+          <w:rtl w:val="0"/>
+          <w:lang w:val="en-US"/>
+          <w14:textFill>
+            <w14:solidFill>
+              <w14:srgbClr w14:val="000000"/>
+            </w14:solidFill>
+          </w14:textFill>
+        </w:rPr>
+        <w:t xml:space="preserve">with my accelerated completion of tasks. </w:t>
       </w:r>
     </w:p>
     <w:p>
@@ -758,7 +1384,7 @@
           <w:numId w:val="2"/>
         </w:numPr>
         <w:bidi w:val="0"/>
-        <w:spacing w:after="200"/>
+        <w:spacing w:after="200" w:line="276" w:lineRule="auto"/>
         <w:ind w:right="300"/>
         <w:jc w:val="left"/>
         <w:rPr>
@@ -773,10 +1399,24 @@
         <w:rPr>
           <w:rStyle w:val="None"/>
           <w:rFonts w:ascii="Cambria" w:hAnsi="Cambria"/>
-          <w:sz w:val="21"/>
-          <w:szCs w:val="21"/>
-          <w:rtl w:val="0"/>
-          <w:lang w:val="en-US"/>
+          <w:caps w:val="0"/>
+          <w:smallCaps w:val="0"/>
+          <w:strike w:val="0"/>
+          <w:dstrike w:val="0"/>
+          <w:outline w:val="0"/>
+          <w:color w:val="000000"/>
+          <w:sz w:val="21"/>
+          <w:szCs w:val="21"/>
+          <w:u w:val="none" w:color="000000"/>
+          <w:shd w:val="nil" w:color="auto" w:fill="auto"/>
+          <w:vertAlign w:val="baseline"/>
+          <w:rtl w:val="0"/>
+          <w:lang w:val="en-US"/>
+          <w14:textFill>
+            <w14:solidFill>
+              <w14:srgbClr w14:val="000000"/>
+            </w14:solidFill>
+          </w14:textFill>
         </w:rPr>
         <w:t>Worked directly with eight industries leading meetings in PM</w:t>
       </w:r>
@@ -784,10 +1424,24 @@
         <w:rPr>
           <w:rStyle w:val="None"/>
           <w:rFonts w:ascii="Cambria" w:hAnsi="Cambria" w:hint="default"/>
-          <w:sz w:val="21"/>
-          <w:szCs w:val="21"/>
-          <w:rtl w:val="0"/>
-          <w:lang w:val="en-US"/>
+          <w:caps w:val="0"/>
+          <w:smallCaps w:val="0"/>
+          <w:strike w:val="0"/>
+          <w:dstrike w:val="0"/>
+          <w:outline w:val="0"/>
+          <w:color w:val="000000"/>
+          <w:sz w:val="21"/>
+          <w:szCs w:val="21"/>
+          <w:u w:val="none" w:color="000000"/>
+          <w:shd w:val="nil" w:color="auto" w:fill="auto"/>
+          <w:vertAlign w:val="baseline"/>
+          <w:rtl w:val="0"/>
+          <w:lang w:val="en-US"/>
+          <w14:textFill>
+            <w14:solidFill>
+              <w14:srgbClr w14:val="000000"/>
+            </w14:solidFill>
+          </w14:textFill>
         </w:rPr>
         <w:t>’</w:t>
       </w:r>
@@ -795,32 +1449,111 @@
         <w:rPr>
           <w:rStyle w:val="None"/>
           <w:rFonts w:ascii="Cambria" w:hAnsi="Cambria"/>
-          <w:sz w:val="21"/>
-          <w:szCs w:val="21"/>
-          <w:rtl w:val="0"/>
-          <w:lang w:val="en-US"/>
-        </w:rPr>
-        <w:t>s place using practical attention to detail and best practices to develop advance workflows in UAT to Production. Updating systems via Post-Go-Live, User Feedback, and Data Analysis.</w:t>
+          <w:caps w:val="0"/>
+          <w:smallCaps w:val="0"/>
+          <w:strike w:val="0"/>
+          <w:dstrike w:val="0"/>
+          <w:outline w:val="0"/>
+          <w:color w:val="000000"/>
+          <w:sz w:val="21"/>
+          <w:szCs w:val="21"/>
+          <w:u w:val="none" w:color="000000"/>
+          <w:shd w:val="nil" w:color="auto" w:fill="auto"/>
+          <w:vertAlign w:val="baseline"/>
+          <w:rtl w:val="0"/>
+          <w:lang w:val="en-US"/>
+          <w14:textFill>
+            <w14:solidFill>
+              <w14:srgbClr w14:val="000000"/>
+            </w14:solidFill>
+          </w14:textFill>
+        </w:rPr>
+        <w:t xml:space="preserve">s place using practical attention to detail and best practices to develop </w:t>
+      </w:r>
+      <w:r>
+        <w:rPr>
+          <w:rStyle w:val="None"/>
+          <w:rFonts w:ascii="Cambria" w:hAnsi="Cambria"/>
+          <w:sz w:val="21"/>
+          <w:szCs w:val="21"/>
+          <w:rtl w:val="0"/>
+          <w:lang w:val="en-US"/>
+        </w:rPr>
+        <w:t>advanced</w:t>
+      </w:r>
+      <w:r>
+        <w:rPr>
+          <w:rStyle w:val="None"/>
+          <w:rFonts w:ascii="Cambria" w:hAnsi="Cambria"/>
+          <w:caps w:val="0"/>
+          <w:smallCaps w:val="0"/>
+          <w:strike w:val="0"/>
+          <w:dstrike w:val="0"/>
+          <w:outline w:val="0"/>
+          <w:color w:val="000000"/>
+          <w:sz w:val="21"/>
+          <w:szCs w:val="21"/>
+          <w:u w:val="none" w:color="000000"/>
+          <w:shd w:val="nil" w:color="auto" w:fill="auto"/>
+          <w:vertAlign w:val="baseline"/>
+          <w:rtl w:val="0"/>
+          <w:lang w:val="en-US"/>
+          <w14:textFill>
+            <w14:solidFill>
+              <w14:srgbClr w14:val="000000"/>
+            </w14:solidFill>
+          </w14:textFill>
+        </w:rPr>
+        <w:t xml:space="preserve"> workflows in UAT to Production. Updating systems via Post-Go-Live, User Feedback, and Data Analysis.</w:t>
       </w:r>
     </w:p>
     <w:p>
       <w:pPr>
         <w:pStyle w:val="Body"/>
+        <w:spacing w:line="276" w:lineRule="auto"/>
         <w:rPr>
           <w:rStyle w:val="None"/>
           <w:rFonts w:ascii="Cambria" w:cs="Cambria" w:hAnsi="Cambria" w:eastAsia="Cambria"/>
-          <w:sz w:val="21"/>
-          <w:szCs w:val="21"/>
+          <w:caps w:val="0"/>
+          <w:smallCaps w:val="0"/>
+          <w:strike w:val="0"/>
+          <w:dstrike w:val="0"/>
+          <w:outline w:val="0"/>
+          <w:color w:val="000000"/>
+          <w:sz w:val="21"/>
+          <w:szCs w:val="21"/>
+          <w:u w:val="none" w:color="000000"/>
+          <w:shd w:val="nil" w:color="auto" w:fill="auto"/>
+          <w:vertAlign w:val="baseline"/>
+          <w14:textFill>
+            <w14:solidFill>
+              <w14:srgbClr w14:val="000000"/>
+            </w14:solidFill>
+          </w14:textFill>
         </w:rPr>
       </w:pPr>
       <w:r>
         <w:rPr>
           <w:rStyle w:val="None"/>
           <w:rFonts w:ascii="Cambria" w:hAnsi="Cambria"/>
-          <w:sz w:val="21"/>
-          <w:szCs w:val="21"/>
+          <w:caps w:val="0"/>
+          <w:smallCaps w:val="0"/>
+          <w:strike w:val="0"/>
+          <w:dstrike w:val="0"/>
+          <w:outline w:val="0"/>
+          <w:color w:val="000000"/>
+          <w:sz w:val="21"/>
+          <w:szCs w:val="21"/>
+          <w:u w:val="none" w:color="000000"/>
+          <w:shd w:val="nil" w:color="auto" w:fill="auto"/>
+          <w:vertAlign w:val="baseline"/>
           <w:rtl w:val="0"/>
           <w:lang w:val="it-IT"/>
+          <w14:textFill>
+            <w14:solidFill>
+              <w14:srgbClr w14:val="000000"/>
+            </w14:solidFill>
+          </w14:textFill>
         </w:rPr>
         <w:t>Avina Campus</w:t>
         <w:tab/>
@@ -830,27 +1563,56 @@
         <w:tab/>
         <w:tab/>
         <w:tab/>
-        <w:t xml:space="preserve">                                                          Philadelphia, PA (Remote)</w:t>
+        <w:t xml:space="preserve">                                                        Philadelphia, PA (Remote)</w:t>
       </w:r>
     </w:p>
     <w:p>
       <w:pPr>
         <w:pStyle w:val="Body"/>
+        <w:spacing w:line="276" w:lineRule="auto"/>
         <w:rPr>
           <w:rStyle w:val="None"/>
           <w:rFonts w:ascii="Cambria" w:cs="Cambria" w:hAnsi="Cambria" w:eastAsia="Cambria"/>
-          <w:sz w:val="21"/>
-          <w:szCs w:val="21"/>
+          <w:caps w:val="0"/>
+          <w:smallCaps w:val="0"/>
+          <w:strike w:val="0"/>
+          <w:dstrike w:val="0"/>
+          <w:outline w:val="0"/>
+          <w:color w:val="000000"/>
+          <w:sz w:val="21"/>
+          <w:szCs w:val="21"/>
+          <w:u w:val="none" w:color="000000"/>
+          <w:shd w:val="nil" w:color="auto" w:fill="auto"/>
+          <w:vertAlign w:val="baseline"/>
+          <w14:textFill>
+            <w14:solidFill>
+              <w14:srgbClr w14:val="000000"/>
+            </w14:solidFill>
+          </w14:textFill>
         </w:rPr>
       </w:pPr>
       <w:r>
         <w:rPr>
           <w:rStyle w:val="None"/>
           <w:rFonts w:ascii="Cambria" w:hAnsi="Cambria"/>
-          <w:sz w:val="21"/>
-          <w:szCs w:val="21"/>
-          <w:rtl w:val="0"/>
-          <w:lang w:val="en-US"/>
+          <w:caps w:val="0"/>
+          <w:smallCaps w:val="0"/>
+          <w:strike w:val="0"/>
+          <w:dstrike w:val="0"/>
+          <w:outline w:val="0"/>
+          <w:color w:val="000000"/>
+          <w:sz w:val="21"/>
+          <w:szCs w:val="21"/>
+          <w:u w:val="none" w:color="000000"/>
+          <w:shd w:val="nil" w:color="auto" w:fill="auto"/>
+          <w:vertAlign w:val="baseline"/>
+          <w:rtl w:val="0"/>
+          <w:lang w:val="en-US"/>
+          <w14:textFill>
+            <w14:solidFill>
+              <w14:srgbClr w14:val="000000"/>
+            </w14:solidFill>
+          </w14:textFill>
         </w:rPr>
         <w:t xml:space="preserve">Front End Lead - </w:t>
       </w:r>
@@ -860,10 +1622,24 @@
           <w:rFonts w:ascii="Cambria" w:hAnsi="Cambria"/>
           <w:i w:val="1"/>
           <w:iCs w:val="1"/>
-          <w:sz w:val="21"/>
-          <w:szCs w:val="21"/>
-          <w:rtl w:val="0"/>
-          <w:lang w:val="en-US"/>
+          <w:caps w:val="0"/>
+          <w:smallCaps w:val="0"/>
+          <w:strike w:val="0"/>
+          <w:dstrike w:val="0"/>
+          <w:outline w:val="0"/>
+          <w:color w:val="000000"/>
+          <w:sz w:val="21"/>
+          <w:szCs w:val="21"/>
+          <w:u w:val="none" w:color="000000"/>
+          <w:shd w:val="nil" w:color="auto" w:fill="auto"/>
+          <w:vertAlign w:val="baseline"/>
+          <w:rtl w:val="0"/>
+          <w:lang w:val="en-US"/>
+          <w14:textFill>
+            <w14:solidFill>
+              <w14:srgbClr w14:val="000000"/>
+            </w14:solidFill>
+          </w14:textFill>
         </w:rPr>
         <w:t>Early Employee</w:t>
       </w:r>
@@ -871,8 +1647,22 @@
         <w:rPr>
           <w:rStyle w:val="None"/>
           <w:rFonts w:ascii="Cambria" w:cs="Cambria" w:hAnsi="Cambria" w:eastAsia="Cambria"/>
-          <w:sz w:val="21"/>
-          <w:szCs w:val="21"/>
+          <w:caps w:val="0"/>
+          <w:smallCaps w:val="0"/>
+          <w:strike w:val="0"/>
+          <w:dstrike w:val="0"/>
+          <w:outline w:val="0"/>
+          <w:color w:val="000000"/>
+          <w:sz w:val="21"/>
+          <w:szCs w:val="21"/>
+          <w:u w:val="none" w:color="000000"/>
+          <w:shd w:val="nil" w:color="auto" w:fill="auto"/>
+          <w:vertAlign w:val="baseline"/>
+          <w14:textFill>
+            <w14:solidFill>
+              <w14:srgbClr w14:val="000000"/>
+            </w14:solidFill>
+          </w14:textFill>
         </w:rPr>
         <w:tab/>
       </w:r>
@@ -882,25 +1672,53 @@
           <w:rFonts w:ascii="Cambria" w:cs="Cambria" w:hAnsi="Cambria" w:eastAsia="Cambria"/>
           <w:i w:val="1"/>
           <w:iCs w:val="1"/>
-          <w:sz w:val="21"/>
-          <w:szCs w:val="21"/>
-          <w:rtl w:val="0"/>
+          <w:caps w:val="0"/>
+          <w:smallCaps w:val="0"/>
+          <w:strike w:val="0"/>
+          <w:dstrike w:val="0"/>
+          <w:outline w:val="0"/>
+          <w:color w:val="000000"/>
+          <w:sz w:val="21"/>
+          <w:szCs w:val="21"/>
+          <w:u w:val="none" w:color="000000"/>
+          <w:shd w:val="nil" w:color="auto" w:fill="auto"/>
+          <w:vertAlign w:val="baseline"/>
+          <w:rtl w:val="0"/>
+          <w14:textFill>
+            <w14:solidFill>
+              <w14:srgbClr w14:val="000000"/>
+            </w14:solidFill>
+          </w14:textFill>
         </w:rPr>
         <w:tab/>
         <w:tab/>
         <w:tab/>
         <w:tab/>
         <w:tab/>
-        <w:t xml:space="preserve">                                     </w:t>
-      </w:r>
-      <w:r>
-        <w:rPr>
-          <w:rStyle w:val="None"/>
-          <w:rFonts w:ascii="Cambria" w:hAnsi="Cambria"/>
-          <w:sz w:val="21"/>
-          <w:szCs w:val="21"/>
-          <w:rtl w:val="0"/>
-          <w:lang w:val="en-US"/>
+        <w:t xml:space="preserve">                                   </w:t>
+      </w:r>
+      <w:r>
+        <w:rPr>
+          <w:rStyle w:val="None"/>
+          <w:rFonts w:ascii="Cambria" w:hAnsi="Cambria"/>
+          <w:caps w:val="0"/>
+          <w:smallCaps w:val="0"/>
+          <w:strike w:val="0"/>
+          <w:dstrike w:val="0"/>
+          <w:outline w:val="0"/>
+          <w:color w:val="000000"/>
+          <w:sz w:val="21"/>
+          <w:szCs w:val="21"/>
+          <w:u w:val="none" w:color="000000"/>
+          <w:shd w:val="nil" w:color="auto" w:fill="auto"/>
+          <w:vertAlign w:val="baseline"/>
+          <w:rtl w:val="0"/>
+          <w:lang w:val="en-US"/>
+          <w14:textFill>
+            <w14:solidFill>
+              <w14:srgbClr w14:val="000000"/>
+            </w14:solidFill>
+          </w14:textFill>
         </w:rPr>
         <w:t>Mar 2021 - July 2021</w:t>
       </w:r>
@@ -914,7 +1732,7 @@
           <w:numId w:val="2"/>
         </w:numPr>
         <w:bidi w:val="0"/>
-        <w:spacing w:before="120"/>
+        <w:spacing w:before="120" w:line="276" w:lineRule="auto"/>
         <w:ind w:right="300"/>
         <w:jc w:val="left"/>
         <w:rPr>
@@ -929,10 +1747,24 @@
         <w:rPr>
           <w:rStyle w:val="None"/>
           <w:rFonts w:ascii="Cambria" w:hAnsi="Cambria"/>
-          <w:sz w:val="21"/>
-          <w:szCs w:val="21"/>
-          <w:rtl w:val="0"/>
-          <w:lang w:val="en-US"/>
+          <w:caps w:val="0"/>
+          <w:smallCaps w:val="0"/>
+          <w:strike w:val="0"/>
+          <w:dstrike w:val="0"/>
+          <w:outline w:val="0"/>
+          <w:color w:val="000000"/>
+          <w:sz w:val="21"/>
+          <w:szCs w:val="21"/>
+          <w:u w:val="none" w:color="000000"/>
+          <w:shd w:val="nil" w:color="auto" w:fill="auto"/>
+          <w:vertAlign w:val="baseline"/>
+          <w:rtl w:val="0"/>
+          <w:lang w:val="en-US"/>
+          <w14:textFill>
+            <w14:solidFill>
+              <w14:srgbClr w14:val="000000"/>
+            </w14:solidFill>
+          </w14:textFill>
         </w:rPr>
         <w:t>Implemented adjustments to legacy code and designs resulting in 100+ bug fixes and shortening the expected product release date by 3 months (for user testing), resulting in a promotion to Front End Lead.</w:t>
       </w:r>
@@ -946,7 +1778,7 @@
           <w:numId w:val="2"/>
         </w:numPr>
         <w:bidi w:val="0"/>
-        <w:spacing w:after="200"/>
+        <w:spacing w:after="200" w:line="276" w:lineRule="auto"/>
         <w:ind w:right="300"/>
         <w:jc w:val="left"/>
         <w:rPr>
@@ -961,10 +1793,24 @@
         <w:rPr>
           <w:rStyle w:val="None"/>
           <w:rFonts w:ascii="Cambria" w:hAnsi="Cambria"/>
-          <w:sz w:val="21"/>
-          <w:szCs w:val="21"/>
-          <w:rtl w:val="0"/>
-          <w:lang w:val="en-US"/>
+          <w:caps w:val="0"/>
+          <w:smallCaps w:val="0"/>
+          <w:strike w:val="0"/>
+          <w:dstrike w:val="0"/>
+          <w:outline w:val="0"/>
+          <w:color w:val="000000"/>
+          <w:sz w:val="21"/>
+          <w:szCs w:val="21"/>
+          <w:u w:val="none" w:color="000000"/>
+          <w:shd w:val="nil" w:color="auto" w:fill="auto"/>
+          <w:vertAlign w:val="baseline"/>
+          <w:rtl w:val="0"/>
+          <w:lang w:val="en-US"/>
+          <w14:textFill>
+            <w14:solidFill>
+              <w14:srgbClr w14:val="000000"/>
+            </w14:solidFill>
+          </w14:textFill>
         </w:rPr>
         <w:t>Working closely with the EdTech Co-owners, organized and developed project plans, creating an easy way for our engineers to coordinate tasks in international time zones, and was offered the CFO position.</w:t>
       </w:r>
@@ -972,21 +1818,50 @@
     <w:p>
       <w:pPr>
         <w:pStyle w:val="Body"/>
+        <w:spacing w:line="276" w:lineRule="auto"/>
         <w:rPr>
           <w:rStyle w:val="None"/>
           <w:rFonts w:ascii="Cambria" w:cs="Cambria" w:hAnsi="Cambria" w:eastAsia="Cambria"/>
-          <w:sz w:val="21"/>
-          <w:szCs w:val="21"/>
+          <w:caps w:val="0"/>
+          <w:smallCaps w:val="0"/>
+          <w:strike w:val="0"/>
+          <w:dstrike w:val="0"/>
+          <w:outline w:val="0"/>
+          <w:color w:val="000000"/>
+          <w:sz w:val="21"/>
+          <w:szCs w:val="21"/>
+          <w:u w:val="none" w:color="000000"/>
+          <w:shd w:val="nil" w:color="auto" w:fill="auto"/>
+          <w:vertAlign w:val="baseline"/>
+          <w14:textFill>
+            <w14:solidFill>
+              <w14:srgbClr w14:val="000000"/>
+            </w14:solidFill>
+          </w14:textFill>
         </w:rPr>
       </w:pPr>
       <w:r>
         <w:rPr>
           <w:rStyle w:val="None"/>
           <w:rFonts w:ascii="Cambria" w:hAnsi="Cambria"/>
-          <w:sz w:val="21"/>
-          <w:szCs w:val="21"/>
-          <w:rtl w:val="0"/>
-          <w:lang w:val="en-US"/>
+          <w:caps w:val="0"/>
+          <w:smallCaps w:val="0"/>
+          <w:strike w:val="0"/>
+          <w:dstrike w:val="0"/>
+          <w:outline w:val="0"/>
+          <w:color w:val="000000"/>
+          <w:sz w:val="21"/>
+          <w:szCs w:val="21"/>
+          <w:u w:val="none" w:color="000000"/>
+          <w:shd w:val="nil" w:color="auto" w:fill="auto"/>
+          <w:vertAlign w:val="baseline"/>
+          <w:rtl w:val="0"/>
+          <w:lang w:val="en-US"/>
+          <w14:textFill>
+            <w14:solidFill>
+              <w14:srgbClr w14:val="000000"/>
+            </w14:solidFill>
+          </w14:textFill>
         </w:rPr>
         <w:t xml:space="preserve">Make School </w:t>
         <w:tab/>
@@ -996,27 +1871,56 @@
         <w:tab/>
         <w:tab/>
         <w:tab/>
-        <w:t xml:space="preserve">                              San Francisco, CA (Temporarily Remote)</w:t>
+        <w:t xml:space="preserve">                            San Francisco, CA (Temporarily Remote)</w:t>
       </w:r>
     </w:p>
     <w:p>
       <w:pPr>
         <w:pStyle w:val="Body"/>
+        <w:spacing w:line="276" w:lineRule="auto"/>
         <w:rPr>
           <w:rStyle w:val="None"/>
           <w:rFonts w:ascii="Cambria" w:cs="Cambria" w:hAnsi="Cambria" w:eastAsia="Cambria"/>
-          <w:sz w:val="21"/>
-          <w:szCs w:val="21"/>
+          <w:caps w:val="0"/>
+          <w:smallCaps w:val="0"/>
+          <w:strike w:val="0"/>
+          <w:dstrike w:val="0"/>
+          <w:outline w:val="0"/>
+          <w:color w:val="000000"/>
+          <w:sz w:val="21"/>
+          <w:szCs w:val="21"/>
+          <w:u w:val="none" w:color="000000"/>
+          <w:shd w:val="nil" w:color="auto" w:fill="auto"/>
+          <w:vertAlign w:val="baseline"/>
+          <w14:textFill>
+            <w14:solidFill>
+              <w14:srgbClr w14:val="000000"/>
+            </w14:solidFill>
+          </w14:textFill>
         </w:rPr>
       </w:pPr>
       <w:r>
         <w:rPr>
           <w:rStyle w:val="None"/>
           <w:rFonts w:ascii="Cambria" w:hAnsi="Cambria"/>
-          <w:sz w:val="21"/>
-          <w:szCs w:val="21"/>
-          <w:rtl w:val="0"/>
-          <w:lang w:val="en-US"/>
+          <w:caps w:val="0"/>
+          <w:smallCaps w:val="0"/>
+          <w:strike w:val="0"/>
+          <w:dstrike w:val="0"/>
+          <w:outline w:val="0"/>
+          <w:color w:val="000000"/>
+          <w:sz w:val="21"/>
+          <w:szCs w:val="21"/>
+          <w:u w:val="none" w:color="000000"/>
+          <w:shd w:val="nil" w:color="auto" w:fill="auto"/>
+          <w:vertAlign w:val="baseline"/>
+          <w:rtl w:val="0"/>
+          <w:lang w:val="en-US"/>
+          <w14:textFill>
+            <w14:solidFill>
+              <w14:srgbClr w14:val="000000"/>
+            </w14:solidFill>
+          </w14:textFill>
         </w:rPr>
         <w:t xml:space="preserve">Front End Web - </w:t>
       </w:r>
@@ -1026,10 +1930,24 @@
           <w:rFonts w:ascii="Cambria" w:hAnsi="Cambria"/>
           <w:i w:val="1"/>
           <w:iCs w:val="1"/>
-          <w:sz w:val="21"/>
-          <w:szCs w:val="21"/>
-          <w:rtl w:val="0"/>
-          <w:lang w:val="en-US"/>
+          <w:caps w:val="0"/>
+          <w:smallCaps w:val="0"/>
+          <w:strike w:val="0"/>
+          <w:dstrike w:val="0"/>
+          <w:outline w:val="0"/>
+          <w:color w:val="000000"/>
+          <w:sz w:val="21"/>
+          <w:szCs w:val="21"/>
+          <w:u w:val="none" w:color="000000"/>
+          <w:shd w:val="nil" w:color="auto" w:fill="auto"/>
+          <w:vertAlign w:val="baseline"/>
+          <w:rtl w:val="0"/>
+          <w:lang w:val="en-US"/>
+          <w14:textFill>
+            <w14:solidFill>
+              <w14:srgbClr w14:val="000000"/>
+            </w14:solidFill>
+          </w14:textFill>
         </w:rPr>
         <w:t>Teacher Assistant</w:t>
       </w:r>
@@ -1037,8 +1955,22 @@
         <w:rPr>
           <w:rStyle w:val="None"/>
           <w:rFonts w:ascii="Cambria" w:cs="Cambria" w:hAnsi="Cambria" w:eastAsia="Cambria"/>
-          <w:sz w:val="21"/>
-          <w:szCs w:val="21"/>
+          <w:caps w:val="0"/>
+          <w:smallCaps w:val="0"/>
+          <w:strike w:val="0"/>
+          <w:dstrike w:val="0"/>
+          <w:outline w:val="0"/>
+          <w:color w:val="000000"/>
+          <w:sz w:val="21"/>
+          <w:szCs w:val="21"/>
+          <w:u w:val="none" w:color="000000"/>
+          <w:shd w:val="nil" w:color="auto" w:fill="auto"/>
+          <w:vertAlign w:val="baseline"/>
+          <w14:textFill>
+            <w14:solidFill>
+              <w14:srgbClr w14:val="000000"/>
+            </w14:solidFill>
+          </w14:textFill>
         </w:rPr>
         <w:tab/>
       </w:r>
@@ -1048,24 +1980,79 @@
           <w:rFonts w:ascii="Cambria" w:cs="Cambria" w:hAnsi="Cambria" w:eastAsia="Cambria"/>
           <w:i w:val="1"/>
           <w:iCs w:val="1"/>
-          <w:sz w:val="21"/>
-          <w:szCs w:val="21"/>
-          <w:rtl w:val="0"/>
+          <w:caps w:val="0"/>
+          <w:smallCaps w:val="0"/>
+          <w:strike w:val="0"/>
+          <w:dstrike w:val="0"/>
+          <w:outline w:val="0"/>
+          <w:color w:val="000000"/>
+          <w:sz w:val="21"/>
+          <w:szCs w:val="21"/>
+          <w:u w:val="none" w:color="000000"/>
+          <w:shd w:val="nil" w:color="auto" w:fill="auto"/>
+          <w:vertAlign w:val="baseline"/>
+          <w:rtl w:val="0"/>
+          <w14:textFill>
+            <w14:solidFill>
+              <w14:srgbClr w14:val="000000"/>
+            </w14:solidFill>
+          </w14:textFill>
         </w:rPr>
         <w:tab/>
         <w:tab/>
         <w:tab/>
         <w:tab/>
         <w:tab/>
-        <w:t xml:space="preserve">                                      </w:t>
-      </w:r>
-      <w:r>
-        <w:rPr>
-          <w:rStyle w:val="None"/>
-          <w:rFonts w:ascii="Cambria" w:hAnsi="Cambria"/>
-          <w:sz w:val="21"/>
-          <w:szCs w:val="21"/>
-          <w:rtl w:val="0"/>
+        <w:t xml:space="preserve">                                   </w:t>
+      </w:r>
+      <w:r>
+        <w:rPr>
+          <w:rStyle w:val="None"/>
+          <w:rFonts w:ascii="Cambria" w:hAnsi="Cambria"/>
+          <w:i w:val="1"/>
+          <w:iCs w:val="1"/>
+          <w:caps w:val="0"/>
+          <w:smallCaps w:val="0"/>
+          <w:strike w:val="0"/>
+          <w:dstrike w:val="0"/>
+          <w:outline w:val="0"/>
+          <w:color w:val="000000"/>
+          <w:sz w:val="21"/>
+          <w:szCs w:val="21"/>
+          <w:u w:val="none" w:color="000000"/>
+          <w:shd w:val="nil" w:color="auto" w:fill="auto"/>
+          <w:vertAlign w:val="baseline"/>
+          <w:rtl w:val="0"/>
+          <w:lang w:val="en-US"/>
+          <w14:textFill>
+            <w14:solidFill>
+              <w14:srgbClr w14:val="000000"/>
+            </w14:solidFill>
+          </w14:textFill>
+        </w:rPr>
+        <w:t xml:space="preserve"> </w:t>
+      </w:r>
+      <w:r>
+        <w:rPr>
+          <w:rStyle w:val="None"/>
+          <w:rFonts w:ascii="Cambria" w:hAnsi="Cambria"/>
+          <w:caps w:val="0"/>
+          <w:smallCaps w:val="0"/>
+          <w:strike w:val="0"/>
+          <w:dstrike w:val="0"/>
+          <w:outline w:val="0"/>
+          <w:color w:val="000000"/>
+          <w:sz w:val="21"/>
+          <w:szCs w:val="21"/>
+          <w:u w:val="none" w:color="000000"/>
+          <w:shd w:val="nil" w:color="auto" w:fill="auto"/>
+          <w:vertAlign w:val="baseline"/>
+          <w:rtl w:val="0"/>
+          <w14:textFill>
+            <w14:solidFill>
+              <w14:srgbClr w14:val="000000"/>
+            </w14:solidFill>
+          </w14:textFill>
         </w:rPr>
         <w:t>Aug 2020 - Jan 2021</w:t>
       </w:r>
@@ -1079,7 +2066,7 @@
           <w:numId w:val="2"/>
         </w:numPr>
         <w:bidi w:val="0"/>
-        <w:spacing w:before="120"/>
+        <w:spacing w:before="120" w:line="276" w:lineRule="auto"/>
         <w:ind w:right="300"/>
         <w:jc w:val="left"/>
         <w:rPr>
@@ -1094,34 +2081,62 @@
         <w:rPr>
           <w:rStyle w:val="None"/>
           <w:rFonts w:ascii="Cambria" w:hAnsi="Cambria"/>
-          <w:sz w:val="21"/>
-          <w:szCs w:val="21"/>
-          <w:rtl w:val="0"/>
-          <w:lang w:val="en-US"/>
-        </w:rPr>
-        <w:t>Promoted a class of 240 students</w:t>
-      </w:r>
-      <w:r>
-        <w:rPr>
-          <w:rStyle w:val="None"/>
-          <w:rFonts w:ascii="Cambria" w:hAnsi="Cambria" w:hint="default"/>
-          <w:sz w:val="21"/>
-          <w:szCs w:val="21"/>
-          <w:rtl w:val="0"/>
-          <w:lang w:val="en-US"/>
-        </w:rPr>
-        <w:t xml:space="preserve">’ </w:t>
-      </w:r>
-      <w:r>
-        <w:rPr>
-          <w:rStyle w:val="None"/>
-          <w:rFonts w:ascii="Cambria" w:hAnsi="Cambria"/>
-          <w:sz w:val="21"/>
-          <w:szCs w:val="21"/>
-          <w:rtl w:val="0"/>
-          <w:lang w:val="en-US"/>
-        </w:rPr>
-        <w:t>growth by helping them develop and debug their engineering projects - which were in an abundance of different technologies such as HTML, CSS, Bootstrap, SASS/SCSS, Node.js, Python, Django, MongoDB, and Flask.</w:t>
+          <w:caps w:val="0"/>
+          <w:smallCaps w:val="0"/>
+          <w:strike w:val="0"/>
+          <w:dstrike w:val="0"/>
+          <w:outline w:val="0"/>
+          <w:color w:val="000000"/>
+          <w:sz w:val="21"/>
+          <w:szCs w:val="21"/>
+          <w:u w:val="none" w:color="000000"/>
+          <w:shd w:val="nil" w:color="auto" w:fill="auto"/>
+          <w:vertAlign w:val="baseline"/>
+          <w:rtl w:val="0"/>
+          <w:lang w:val="en-US"/>
+          <w14:textFill>
+            <w14:solidFill>
+              <w14:srgbClr w14:val="000000"/>
+            </w14:solidFill>
+          </w14:textFill>
+        </w:rPr>
+        <w:t xml:space="preserve">Promoted a class of 240 </w:t>
+      </w:r>
+      <w:r>
+        <w:rPr>
+          <w:rStyle w:val="None"/>
+          <w:rFonts w:ascii="Cambria" w:hAnsi="Cambria"/>
+          <w:sz w:val="21"/>
+          <w:szCs w:val="21"/>
+          <w:rtl w:val="0"/>
+          <w:lang w:val="en-US"/>
+        </w:rPr>
+        <w:t>students</w:t>
+      </w:r>
+      <w:r>
+        <w:rPr>
+          <w:rStyle w:val="None"/>
+          <w:rFonts w:ascii="Cambria" w:hAnsi="Cambria"/>
+          <w:caps w:val="0"/>
+          <w:smallCaps w:val="0"/>
+          <w:strike w:val="0"/>
+          <w:dstrike w:val="0"/>
+          <w:outline w:val="0"/>
+          <w:color w:val="000000"/>
+          <w:sz w:val="21"/>
+          <w:szCs w:val="21"/>
+          <w:u w:val="none" w:color="000000"/>
+          <w:shd w:val="nil" w:color="auto" w:fill="auto"/>
+          <w:vertAlign w:val="baseline"/>
+          <w:rtl w:val="0"/>
+          <w:lang w:val="en-US"/>
+          <w14:textFill>
+            <w14:solidFill>
+              <w14:srgbClr w14:val="000000"/>
+            </w14:solidFill>
+          </w14:textFill>
+        </w:rPr>
+        <w:t xml:space="preserve"> growth by helping them develop and debug their engineering projects - which were in an abundance of different technologies such as HTML, CSS, Bootstrap, SASS/SCSS, Node.js, Python, Django, MongoDB, and Flask.</w:t>
       </w:r>
     </w:p>
     <w:p>
@@ -1133,6 +2148,7 @@
           <w:numId w:val="2"/>
         </w:numPr>
         <w:bidi w:val="0"/>
+        <w:spacing w:line="276" w:lineRule="auto"/>
         <w:ind w:right="300"/>
         <w:jc w:val="left"/>
         <w:rPr>
@@ -1147,10 +2163,24 @@
         <w:rPr>
           <w:rStyle w:val="None"/>
           <w:rFonts w:ascii="Cambria" w:hAnsi="Cambria"/>
-          <w:sz w:val="21"/>
-          <w:szCs w:val="21"/>
-          <w:rtl w:val="0"/>
-          <w:lang w:val="en-US"/>
+          <w:caps w:val="0"/>
+          <w:smallCaps w:val="0"/>
+          <w:strike w:val="0"/>
+          <w:dstrike w:val="0"/>
+          <w:outline w:val="0"/>
+          <w:color w:val="000000"/>
+          <w:sz w:val="21"/>
+          <w:szCs w:val="21"/>
+          <w:u w:val="none" w:color="000000"/>
+          <w:shd w:val="nil" w:color="auto" w:fill="auto"/>
+          <w:vertAlign w:val="baseline"/>
+          <w:rtl w:val="0"/>
+          <w:lang w:val="en-US"/>
+          <w14:textFill>
+            <w14:solidFill>
+              <w14:srgbClr w14:val="000000"/>
+            </w14:solidFill>
+          </w14:textFill>
         </w:rPr>
         <w:t>Improved comprehension of programming concepts preventing 5 students from failing their courses by reviewing, and teaching computer science concepts.</w:t>
       </w:r>
@@ -1159,24 +2189,53 @@
       <w:pPr>
         <w:pStyle w:val="Body"/>
         <w:widowControl w:val="0"/>
+        <w:spacing w:line="276" w:lineRule="auto"/>
         <w:ind w:right="300"/>
         <w:rPr>
           <w:rStyle w:val="None"/>
           <w:rFonts w:ascii="Cambria" w:cs="Cambria" w:hAnsi="Cambria" w:eastAsia="Cambria"/>
-          <w:sz w:val="21"/>
-          <w:szCs w:val="21"/>
+          <w:caps w:val="0"/>
+          <w:smallCaps w:val="0"/>
+          <w:strike w:val="0"/>
+          <w:dstrike w:val="0"/>
+          <w:outline w:val="0"/>
+          <w:color w:val="000000"/>
+          <w:sz w:val="21"/>
+          <w:szCs w:val="21"/>
+          <w:u w:val="none" w:color="000000"/>
+          <w:shd w:val="nil" w:color="auto" w:fill="auto"/>
+          <w:vertAlign w:val="baseline"/>
+          <w14:textFill>
+            <w14:solidFill>
+              <w14:srgbClr w14:val="000000"/>
+            </w14:solidFill>
+          </w14:textFill>
         </w:rPr>
       </w:pPr>
     </w:p>
     <w:p>
       <w:pPr>
         <w:pStyle w:val="Body"/>
+        <w:spacing w:line="276" w:lineRule="auto"/>
         <w:rPr>
           <w:rStyle w:val="None"/>
           <w:rFonts w:ascii="Cambria" w:cs="Cambria" w:hAnsi="Cambria" w:eastAsia="Cambria"/>
-          <w:sz w:val="21"/>
-          <w:szCs w:val="21"/>
+          <w:caps w:val="0"/>
+          <w:smallCaps w:val="0"/>
+          <w:strike w:val="0"/>
+          <w:dstrike w:val="0"/>
+          <w:outline w:val="0"/>
+          <w:color w:val="000000"/>
+          <w:sz w:val="21"/>
+          <w:szCs w:val="21"/>
+          <w:u w:val="none" w:color="000000"/>
           <w:shd w:val="clear" w:color="auto" w:fill="ffffff"/>
+          <w:vertAlign w:val="baseline"/>
+          <w14:textFill>
+            <w14:solidFill>
+              <w14:srgbClr w14:val="000000"/>
+            </w14:solidFill>
+          </w14:textFill>
         </w:rPr>
       </w:pPr>
       <w:r>
@@ -1185,8 +2244,24 @@
           <w:rFonts w:ascii="Cambria" w:hAnsi="Cambria"/>
           <w:b w:val="1"/>
           <w:bCs w:val="1"/>
-          <w:rtl w:val="0"/>
-          <w:lang w:val="en-US"/>
+          <w:caps w:val="0"/>
+          <w:smallCaps w:val="0"/>
+          <w:strike w:val="0"/>
+          <w:dstrike w:val="0"/>
+          <w:outline w:val="0"/>
+          <w:color w:val="000000"/>
+          <w:sz w:val="22"/>
+          <w:szCs w:val="22"/>
+          <w:u w:val="none" w:color="000000"/>
+          <w:shd w:val="nil" w:color="auto" w:fill="auto"/>
+          <w:vertAlign w:val="baseline"/>
+          <w:rtl w:val="0"/>
+          <w:lang w:val="en-US"/>
+          <w14:textFill>
+            <w14:solidFill>
+              <w14:srgbClr w14:val="000000"/>
+            </w14:solidFill>
+          </w14:textFill>
         </w:rPr>
         <w:t>APPLICATIONS BUILT</w:t>
       </w:r>
@@ -1194,21 +2269,50 @@
     <w:p>
       <w:pPr>
         <w:pStyle w:val="Body"/>
+        <w:spacing w:line="276" w:lineRule="auto"/>
         <w:rPr>
           <w:rStyle w:val="None"/>
           <w:rFonts w:ascii="Cambria" w:cs="Cambria" w:hAnsi="Cambria" w:eastAsia="Cambria"/>
-          <w:sz w:val="21"/>
-          <w:szCs w:val="21"/>
+          <w:caps w:val="0"/>
+          <w:smallCaps w:val="0"/>
+          <w:strike w:val="0"/>
+          <w:dstrike w:val="0"/>
+          <w:outline w:val="0"/>
+          <w:color w:val="000000"/>
+          <w:sz w:val="21"/>
+          <w:szCs w:val="21"/>
+          <w:u w:val="none" w:color="000000"/>
+          <w:shd w:val="nil" w:color="auto" w:fill="auto"/>
+          <w:vertAlign w:val="baseline"/>
+          <w14:textFill>
+            <w14:solidFill>
+              <w14:srgbClr w14:val="000000"/>
+            </w14:solidFill>
+          </w14:textFill>
         </w:rPr>
       </w:pPr>
       <w:r>
         <w:rPr>
           <w:rStyle w:val="None"/>
           <w:rFonts w:ascii="Cambria" w:hAnsi="Cambria"/>
-          <w:sz w:val="21"/>
-          <w:szCs w:val="21"/>
-          <w:rtl w:val="0"/>
-          <w:lang w:val="en-US"/>
+          <w:caps w:val="0"/>
+          <w:smallCaps w:val="0"/>
+          <w:strike w:val="0"/>
+          <w:dstrike w:val="0"/>
+          <w:outline w:val="0"/>
+          <w:color w:val="000000"/>
+          <w:sz w:val="21"/>
+          <w:szCs w:val="21"/>
+          <w:u w:val="none" w:color="000000"/>
+          <w:shd w:val="nil" w:color="auto" w:fill="auto"/>
+          <w:vertAlign w:val="baseline"/>
+          <w:rtl w:val="0"/>
+          <w:lang w:val="en-US"/>
+          <w14:textFill>
+            <w14:solidFill>
+              <w14:srgbClr w14:val="000000"/>
+            </w14:solidFill>
+          </w14:textFill>
         </w:rPr>
         <w:t xml:space="preserve">Knuckles (Python, PyGame - </w:t>
       </w:r>
@@ -1218,10 +2322,24 @@
           <w:rFonts w:ascii="Cambria" w:hAnsi="Cambria"/>
           <w:i w:val="1"/>
           <w:iCs w:val="1"/>
-          <w:sz w:val="21"/>
-          <w:szCs w:val="21"/>
-          <w:rtl w:val="0"/>
-          <w:lang w:val="en-US"/>
+          <w:caps w:val="0"/>
+          <w:smallCaps w:val="0"/>
+          <w:strike w:val="0"/>
+          <w:dstrike w:val="0"/>
+          <w:outline w:val="0"/>
+          <w:color w:val="000000"/>
+          <w:sz w:val="21"/>
+          <w:szCs w:val="21"/>
+          <w:u w:val="none" w:color="000000"/>
+          <w:shd w:val="nil" w:color="auto" w:fill="auto"/>
+          <w:vertAlign w:val="baseline"/>
+          <w:rtl w:val="0"/>
+          <w:lang w:val="en-US"/>
+          <w14:textFill>
+            <w14:solidFill>
+              <w14:srgbClr w14:val="000000"/>
+            </w14:solidFill>
+          </w14:textFill>
         </w:rPr>
         <w:t>Backend Developer</w:t>
       </w:r>
@@ -1229,9 +2347,23 @@
         <w:rPr>
           <w:rStyle w:val="None"/>
           <w:rFonts w:ascii="Cambria" w:hAnsi="Cambria"/>
-          <w:sz w:val="21"/>
-          <w:szCs w:val="21"/>
-          <w:rtl w:val="0"/>
+          <w:caps w:val="0"/>
+          <w:smallCaps w:val="0"/>
+          <w:strike w:val="0"/>
+          <w:dstrike w:val="0"/>
+          <w:outline w:val="0"/>
+          <w:color w:val="000000"/>
+          <w:sz w:val="21"/>
+          <w:szCs w:val="21"/>
+          <w:u w:val="none" w:color="000000"/>
+          <w:shd w:val="nil" w:color="auto" w:fill="auto"/>
+          <w:vertAlign w:val="baseline"/>
+          <w:rtl w:val="0"/>
+          <w14:textFill>
+            <w14:solidFill>
+              <w14:srgbClr w14:val="000000"/>
+            </w14:solidFill>
+          </w14:textFill>
         </w:rPr>
         <w:t>)</w:t>
         <w:tab/>
@@ -1245,6 +2377,7 @@
           <w:numId w:val="2"/>
         </w:numPr>
         <w:bidi w:val="0"/>
+        <w:spacing w:line="276" w:lineRule="auto"/>
         <w:ind w:right="0"/>
         <w:jc w:val="left"/>
         <w:rPr>
@@ -1259,10 +2392,24 @@
         <w:rPr>
           <w:rStyle w:val="None"/>
           <w:rFonts w:ascii="Cambria" w:hAnsi="Cambria"/>
-          <w:sz w:val="21"/>
-          <w:szCs w:val="21"/>
-          <w:rtl w:val="0"/>
-          <w:lang w:val="en-US"/>
+          <w:caps w:val="0"/>
+          <w:smallCaps w:val="0"/>
+          <w:strike w:val="0"/>
+          <w:dstrike w:val="0"/>
+          <w:outline w:val="0"/>
+          <w:color w:val="000000"/>
+          <w:sz w:val="21"/>
+          <w:szCs w:val="21"/>
+          <w:u w:val="none" w:color="000000"/>
+          <w:shd w:val="nil" w:color="auto" w:fill="auto"/>
+          <w:vertAlign w:val="baseline"/>
+          <w:rtl w:val="0"/>
+          <w:lang w:val="en-US"/>
+          <w14:textFill>
+            <w14:solidFill>
+              <w14:srgbClr w14:val="000000"/>
+            </w14:solidFill>
+          </w14:textFill>
         </w:rPr>
         <w:t>Introduced Software-based UI/UX using Tkinter and PyGame, to give users an interactive experience, allowing users to create their own mazes.</w:t>
       </w:r>
@@ -1275,6 +2422,7 @@
           <w:numId w:val="2"/>
         </w:numPr>
         <w:bidi w:val="0"/>
+        <w:spacing w:line="276" w:lineRule="auto"/>
         <w:ind w:right="0"/>
         <w:jc w:val="left"/>
         <w:rPr>
@@ -1289,11 +2437,24 @@
         <w:rPr>
           <w:rStyle w:val="None"/>
           <w:rFonts w:ascii="Cambria" w:hAnsi="Cambria"/>
-          <w:sz w:val="21"/>
-          <w:szCs w:val="21"/>
+          <w:caps w:val="0"/>
+          <w:smallCaps w:val="0"/>
+          <w:strike w:val="0"/>
+          <w:dstrike w:val="0"/>
+          <w:outline w:val="0"/>
+          <w:color w:val="000000"/>
+          <w:sz w:val="21"/>
+          <w:szCs w:val="21"/>
+          <w:u w:val="none" w:color="000000"/>
           <w:shd w:val="clear" w:color="auto" w:fill="ffffff"/>
-          <w:rtl w:val="0"/>
-          <w:lang w:val="en-US"/>
+          <w:vertAlign w:val="baseline"/>
+          <w:rtl w:val="0"/>
+          <w:lang w:val="en-US"/>
+          <w14:textFill>
+            <w14:solidFill>
+              <w14:srgbClr w14:val="000000"/>
+            </w14:solidFill>
+          </w14:textFill>
         </w:rPr>
         <w:t>Formulated an A* Pathfinder design which improves on Dijkstra</w:t>
       </w:r>
@@ -1301,11 +2462,24 @@
         <w:rPr>
           <w:rStyle w:val="None"/>
           <w:rFonts w:ascii="Cambria" w:hAnsi="Cambria" w:hint="default"/>
-          <w:sz w:val="21"/>
-          <w:szCs w:val="21"/>
+          <w:caps w:val="0"/>
+          <w:smallCaps w:val="0"/>
+          <w:strike w:val="0"/>
+          <w:dstrike w:val="0"/>
+          <w:outline w:val="0"/>
+          <w:color w:val="000000"/>
+          <w:sz w:val="21"/>
+          <w:szCs w:val="21"/>
+          <w:u w:val="none" w:color="000000"/>
           <w:shd w:val="clear" w:color="auto" w:fill="ffffff"/>
-          <w:rtl w:val="0"/>
-          <w:lang w:val="en-US"/>
+          <w:vertAlign w:val="baseline"/>
+          <w:rtl w:val="0"/>
+          <w:lang w:val="en-US"/>
+          <w14:textFill>
+            <w14:solidFill>
+              <w14:srgbClr w14:val="000000"/>
+            </w14:solidFill>
+          </w14:textFill>
         </w:rPr>
         <w:t>’</w:t>
       </w:r>
@@ -1313,11 +2487,24 @@
         <w:rPr>
           <w:rStyle w:val="None"/>
           <w:rFonts w:ascii="Cambria" w:hAnsi="Cambria"/>
-          <w:sz w:val="21"/>
-          <w:szCs w:val="21"/>
+          <w:caps w:val="0"/>
+          <w:smallCaps w:val="0"/>
+          <w:strike w:val="0"/>
+          <w:dstrike w:val="0"/>
+          <w:outline w:val="0"/>
+          <w:color w:val="000000"/>
+          <w:sz w:val="21"/>
+          <w:szCs w:val="21"/>
+          <w:u w:val="none" w:color="000000"/>
           <w:shd w:val="clear" w:color="auto" w:fill="ffffff"/>
-          <w:rtl w:val="0"/>
-          <w:lang w:val="en-US"/>
+          <w:vertAlign w:val="baseline"/>
+          <w:rtl w:val="0"/>
+          <w:lang w:val="en-US"/>
+          <w14:textFill>
+            <w14:solidFill>
+              <w14:srgbClr w14:val="000000"/>
+            </w14:solidFill>
+          </w14:textFill>
         </w:rPr>
         <w:t xml:space="preserve">s by finding a solution to the user's maze faster. </w:t>
       </w:r>
@@ -1325,32 +2512,78 @@
     <w:p>
       <w:pPr>
         <w:pStyle w:val="Body"/>
+        <w:spacing w:line="276" w:lineRule="auto"/>
         <w:rPr>
           <w:rStyle w:val="None"/>
           <w:rFonts w:ascii="Cambria" w:cs="Cambria" w:hAnsi="Cambria" w:eastAsia="Cambria"/>
           <w:b w:val="1"/>
           <w:bCs w:val="1"/>
+          <w:caps w:val="0"/>
+          <w:smallCaps w:val="0"/>
+          <w:strike w:val="0"/>
+          <w:dstrike w:val="0"/>
+          <w:outline w:val="0"/>
+          <w:color w:val="000000"/>
+          <w:sz w:val="22"/>
+          <w:szCs w:val="22"/>
+          <w:u w:val="none" w:color="000000"/>
+          <w:shd w:val="nil" w:color="auto" w:fill="auto"/>
+          <w:vertAlign w:val="baseline"/>
+          <w14:textFill>
+            <w14:solidFill>
+              <w14:srgbClr w14:val="000000"/>
+            </w14:solidFill>
+          </w14:textFill>
         </w:rPr>
       </w:pPr>
     </w:p>
     <w:p>
       <w:pPr>
         <w:pStyle w:val="Body"/>
+        <w:spacing w:line="276" w:lineRule="auto"/>
         <w:rPr>
           <w:rStyle w:val="None"/>
           <w:rFonts w:ascii="Cambria" w:cs="Cambria" w:hAnsi="Cambria" w:eastAsia="Cambria"/>
-          <w:sz w:val="21"/>
-          <w:szCs w:val="21"/>
+          <w:caps w:val="0"/>
+          <w:smallCaps w:val="0"/>
+          <w:strike w:val="0"/>
+          <w:dstrike w:val="0"/>
+          <w:outline w:val="0"/>
+          <w:color w:val="000000"/>
+          <w:sz w:val="21"/>
+          <w:szCs w:val="21"/>
+          <w:u w:val="none" w:color="000000"/>
+          <w:shd w:val="nil" w:color="auto" w:fill="auto"/>
+          <w:vertAlign w:val="baseline"/>
+          <w14:textFill>
+            <w14:solidFill>
+              <w14:srgbClr w14:val="000000"/>
+            </w14:solidFill>
+          </w14:textFill>
         </w:rPr>
       </w:pPr>
       <w:r>
         <w:rPr>
           <w:rStyle w:val="None"/>
           <w:rFonts w:ascii="Cambria" w:hAnsi="Cambria"/>
-          <w:sz w:val="21"/>
-          <w:szCs w:val="21"/>
+          <w:caps w:val="0"/>
+          <w:smallCaps w:val="0"/>
+          <w:strike w:val="0"/>
+          <w:dstrike w:val="0"/>
+          <w:outline w:val="0"/>
+          <w:color w:val="000000"/>
+          <w:sz w:val="21"/>
+          <w:szCs w:val="21"/>
+          <w:u w:val="none" w:color="000000"/>
+          <w:shd w:val="nil" w:color="auto" w:fill="auto"/>
+          <w:vertAlign w:val="baseline"/>
           <w:rtl w:val="0"/>
           <w:lang w:val="it-IT"/>
+          <w14:textFill>
+            <w14:solidFill>
+              <w14:srgbClr w14:val="000000"/>
+            </w14:solidFill>
+          </w14:textFill>
         </w:rPr>
         <w:t xml:space="preserve">C.H.D. (C++, Audrino - </w:t>
       </w:r>
@@ -1360,10 +2593,24 @@
           <w:rFonts w:ascii="Cambria" w:hAnsi="Cambria"/>
           <w:i w:val="1"/>
           <w:iCs w:val="1"/>
-          <w:sz w:val="21"/>
-          <w:szCs w:val="21"/>
+          <w:caps w:val="0"/>
+          <w:smallCaps w:val="0"/>
+          <w:strike w:val="0"/>
+          <w:dstrike w:val="0"/>
+          <w:outline w:val="0"/>
+          <w:color w:val="000000"/>
+          <w:sz w:val="21"/>
+          <w:szCs w:val="21"/>
+          <w:u w:val="none" w:color="000000"/>
+          <w:shd w:val="nil" w:color="auto" w:fill="auto"/>
+          <w:vertAlign w:val="baseline"/>
           <w:rtl w:val="0"/>
           <w:lang w:val="nl-NL"/>
+          <w14:textFill>
+            <w14:solidFill>
+              <w14:srgbClr w14:val="000000"/>
+            </w14:solidFill>
+          </w14:textFill>
         </w:rPr>
         <w:t>Hardware Engineer</w:t>
       </w:r>
@@ -1371,9 +2618,23 @@
         <w:rPr>
           <w:rStyle w:val="None"/>
           <w:rFonts w:ascii="Cambria" w:hAnsi="Cambria"/>
-          <w:sz w:val="21"/>
-          <w:szCs w:val="21"/>
-          <w:rtl w:val="0"/>
+          <w:caps w:val="0"/>
+          <w:smallCaps w:val="0"/>
+          <w:strike w:val="0"/>
+          <w:dstrike w:val="0"/>
+          <w:outline w:val="0"/>
+          <w:color w:val="000000"/>
+          <w:sz w:val="21"/>
+          <w:szCs w:val="21"/>
+          <w:u w:val="none" w:color="000000"/>
+          <w:shd w:val="nil" w:color="auto" w:fill="auto"/>
+          <w:vertAlign w:val="baseline"/>
+          <w:rtl w:val="0"/>
+          <w14:textFill>
+            <w14:solidFill>
+              <w14:srgbClr w14:val="000000"/>
+            </w14:solidFill>
+          </w14:textFill>
         </w:rPr>
         <w:t>)</w:t>
         <w:tab/>
@@ -1387,6 +2648,7 @@
           <w:numId w:val="2"/>
         </w:numPr>
         <w:bidi w:val="0"/>
+        <w:spacing w:line="276" w:lineRule="auto"/>
         <w:ind w:right="0"/>
         <w:jc w:val="left"/>
         <w:rPr>
@@ -1401,11 +2663,24 @@
         <w:rPr>
           <w:rStyle w:val="None"/>
           <w:rFonts w:ascii="Cambria" w:hAnsi="Cambria"/>
-          <w:sz w:val="21"/>
-          <w:szCs w:val="21"/>
+          <w:caps w:val="0"/>
+          <w:smallCaps w:val="0"/>
+          <w:strike w:val="0"/>
+          <w:dstrike w:val="0"/>
+          <w:outline w:val="0"/>
+          <w:color w:val="000000"/>
+          <w:sz w:val="21"/>
+          <w:szCs w:val="21"/>
+          <w:u w:val="none" w:color="000000"/>
           <w:shd w:val="clear" w:color="auto" w:fill="ffffff"/>
-          <w:rtl w:val="0"/>
-          <w:lang w:val="en-US"/>
+          <w:vertAlign w:val="baseline"/>
+          <w:rtl w:val="0"/>
+          <w:lang w:val="en-US"/>
+          <w14:textFill>
+            <w14:solidFill>
+              <w14:srgbClr w14:val="000000"/>
+            </w14:solidFill>
+          </w14:textFill>
         </w:rPr>
         <w:t>Built CHD (pronounced Chad), inspired by a personal interest in hardware, through hacking Christmas lights enabling them to flash to the beat of the music</w:t>
       </w:r>
@@ -1413,9 +2688,23 @@
         <w:rPr>
           <w:rStyle w:val="None"/>
           <w:rFonts w:ascii="Cambria" w:hAnsi="Cambria"/>
-          <w:sz w:val="21"/>
-          <w:szCs w:val="21"/>
-          <w:rtl w:val="0"/>
+          <w:caps w:val="0"/>
+          <w:smallCaps w:val="0"/>
+          <w:strike w:val="0"/>
+          <w:dstrike w:val="0"/>
+          <w:outline w:val="0"/>
+          <w:color w:val="000000"/>
+          <w:sz w:val="21"/>
+          <w:szCs w:val="21"/>
+          <w:u w:val="none" w:color="000000"/>
+          <w:shd w:val="nil" w:color="auto" w:fill="auto"/>
+          <w:vertAlign w:val="baseline"/>
+          <w:rtl w:val="0"/>
+          <w14:textFill>
+            <w14:solidFill>
+              <w14:srgbClr w14:val="000000"/>
+            </w14:solidFill>
+          </w14:textFill>
         </w:rPr>
         <w:t>.</w:t>
       </w:r>
@@ -1428,6 +2717,7 @@
           <w:numId w:val="2"/>
         </w:numPr>
         <w:bidi w:val="0"/>
+        <w:spacing w:line="276" w:lineRule="auto"/>
         <w:ind w:right="0"/>
         <w:jc w:val="left"/>
         <w:rPr>
@@ -1442,11 +2732,24 @@
         <w:rPr>
           <w:rStyle w:val="None"/>
           <w:rFonts w:ascii="Cambria" w:hAnsi="Cambria"/>
-          <w:sz w:val="21"/>
-          <w:szCs w:val="21"/>
+          <w:caps w:val="0"/>
+          <w:smallCaps w:val="0"/>
+          <w:strike w:val="0"/>
+          <w:dstrike w:val="0"/>
+          <w:outline w:val="0"/>
+          <w:color w:val="000000"/>
+          <w:sz w:val="21"/>
+          <w:szCs w:val="21"/>
+          <w:u w:val="none" w:color="000000"/>
           <w:shd w:val="clear" w:color="auto" w:fill="ffffff"/>
-          <w:rtl w:val="0"/>
-          <w:lang w:val="en-US"/>
+          <w:vertAlign w:val="baseline"/>
+          <w:rtl w:val="0"/>
+          <w:lang w:val="en-US"/>
+          <w14:textFill>
+            <w14:solidFill>
+              <w14:srgbClr w14:val="000000"/>
+            </w14:solidFill>
+          </w14:textFill>
         </w:rPr>
         <w:t>Scoped and prioritized project requirements and deadlines to ensure the 2-week deadline was met.</w:t>
       </w:r>
@@ -1480,12 +2783,33 @@
   <w:p>
     <w:pPr>
       <w:pStyle w:val="Body"/>
+      <w:spacing w:line="276" w:lineRule="auto"/>
       <w:jc w:val="right"/>
+      <w:rPr>
+        <w:rFonts w:ascii="Arial" w:hAnsi="Arial"/>
+        <w:caps w:val="0"/>
+        <w:smallCaps w:val="0"/>
+        <w:strike w:val="0"/>
+        <w:dstrike w:val="0"/>
+        <w:outline w:val="0"/>
+        <w:color w:val="000000"/>
+        <w:sz w:val="22"/>
+        <w:szCs w:val="22"/>
+        <w:u w:val="none" w:color="000000"/>
+        <w:shd w:val="nil" w:color="auto" w:fill="auto"/>
+        <w:vertAlign w:val="baseline"/>
+        <w14:textFill>
+          <w14:solidFill>
+            <w14:srgbClr w14:val="000000"/>
+          </w14:solidFill>
+        </w14:textFill>
+      </w:rPr>
     </w:pPr>
   </w:p>
   <w:p>
     <w:pPr>
       <w:pStyle w:val="Body"/>
+      <w:spacing w:line="276" w:lineRule="auto"/>
       <w:jc w:val="right"/>
     </w:pPr>
     <w:r>
@@ -1522,9 +2846,23 @@
       <w:rPr>
         <w:rStyle w:val="None"/>
         <w:rFonts w:ascii="Cambria" w:hAnsi="Cambria"/>
+        <w:caps w:val="0"/>
+        <w:smallCaps w:val="0"/>
+        <w:strike w:val="0"/>
+        <w:dstrike w:val="0"/>
+        <w:outline w:val="0"/>
+        <w:color w:val="000000"/>
         <w:sz w:val="21"/>
         <w:szCs w:val="21"/>
+        <w:u w:val="none" w:color="000000"/>
+        <w:shd w:val="nil" w:color="auto" w:fill="auto"/>
+        <w:vertAlign w:val="baseline"/>
         <w:rtl w:val="0"/>
+        <w14:textFill>
+          <w14:solidFill>
+            <w14:srgbClr w14:val="000000"/>
+          </w14:solidFill>
+        </w14:textFill>
       </w:rPr>
       <w:t xml:space="preserve">                                                                                                                                       +1(661)501-8751 </w:t>
     </w:r>
@@ -1903,13 +3241,13 @@
       <w:shd w:val="clear" w:color="auto" w:fill="auto"/>
       <w:suppressAutoHyphens w:val="0"/>
       <w:bidi w:val="0"/>
-      <w:spacing w:before="0" w:after="0" w:line="276" w:lineRule="auto"/>
+      <w:spacing w:before="0" w:after="0" w:line="240" w:lineRule="auto"/>
       <w:ind w:left="0" w:right="0" w:firstLine="0"/>
       <w:jc w:val="left"/>
       <w:outlineLvl w:val="9"/>
     </w:pPr>
     <w:rPr>
-      <w:rFonts w:ascii="Arial" w:cs="Arial Unicode MS" w:hAnsi="Arial" w:eastAsia="Arial Unicode MS"/>
+      <w:rFonts w:ascii="Times New Roman" w:cs="Arial Unicode MS" w:hAnsi="Times New Roman" w:eastAsia="Arial Unicode MS"/>
       <w:b w:val="0"/>
       <w:bCs w:val="0"/>
       <w:i w:val="0"/>
@@ -1923,8 +3261,8 @@
       <w:spacing w:val="0"/>
       <w:kern w:val="0"/>
       <w:position w:val="0"/>
-      <w:sz w:val="22"/>
-      <w:szCs w:val="22"/>
+      <w:sz w:val="24"/>
+      <w:szCs w:val="24"/>
       <w:u w:val="none" w:color="000000"/>
       <w:shd w:val="nil" w:color="auto" w:fill="auto"/>
       <w:vertAlign w:val="baseline"/>
@@ -1947,11 +3285,17 @@
     <w:next w:val="Hyperlink.0"/>
     <w:rPr>
       <w:rFonts w:ascii="Cambria" w:hAnsi="Cambria"/>
+      <w:caps w:val="0"/>
+      <w:smallCaps w:val="0"/>
+      <w:strike w:val="0"/>
+      <w:dstrike w:val="0"/>
       <w:outline w:val="0"/>
       <w:color w:val="1155cc"/>
       <w:sz w:val="21"/>
       <w:szCs w:val="21"/>
       <w:u w:val="single" w:color="1155cc"/>
+      <w:shd w:val="nil" w:color="auto" w:fill="auto"/>
+      <w:vertAlign w:val="baseline"/>
       <w14:textFill>
         <w14:solidFill>
           <w14:srgbClr w14:val="1155CC"/>
@@ -2010,7 +3354,7 @@
   </w:style>
   <w:style w:type="paragraph" w:styleId="Title">
     <w:name w:val="Title"/>
-    <w:next w:val="Body"/>
+    <w:next w:val="Title"/>
     <w:pPr>
       <w:keepNext w:val="1"/>
       <w:keepLines w:val="1"/>
@@ -2045,8 +3389,9 @@
       <w:shd w:val="nil" w:color="auto" w:fill="auto"/>
       <w:vertAlign w:val="baseline"/>
       <w:lang w:val="en-US"/>
-      <w14:textOutline>
+      <w14:textOutline w14:w="12700" w14:cap="flat">
         <w14:noFill/>
+        <w14:miter w14:lim="400000"/>
       </w14:textOutline>
       <w14:textFill>
         <w14:solidFill>
@@ -2258,9 +3603,9 @@
         </a:effectStyle>
         <a:effectStyle>
           <a:effectLst>
-            <a:outerShdw sx="100000" sy="100000" kx="0" ky="0" algn="b" rotWithShape="0" blurRad="38100" dist="20000" dir="5400000">
+            <a:outerShdw sx="100000" sy="100000" kx="0" ky="0" algn="b" rotWithShape="0" blurRad="38100" dist="23000" dir="5400000">
               <a:srgbClr val="000000">
-                <a:alpha val="38000"/>
+                <a:alpha val="35000"/>
               </a:srgbClr>
             </a:outerShdw>
           </a:effectLst>
@@ -2340,7 +3685,7 @@
         </a:effectLst>
         <a:sp3d/>
       </a:spPr>
-      <a:bodyPr rot="0" spcFirstLastPara="1" vertOverflow="overflow" horzOverflow="overflow" vert="horz" wrap="square" lIns="45719" tIns="45719" rIns="45719" bIns="45719" numCol="1" spcCol="38100" rtlCol="0" anchor="ctr" upright="0">
+      <a:bodyPr rot="0" spcFirstLastPara="1" vertOverflow="overflow" horzOverflow="overflow" vert="horz" wrap="square" lIns="45718" tIns="45718" rIns="45718" bIns="45718" numCol="1" spcCol="38100" rtlCol="0" anchor="ctr" upright="0">
         <a:spAutoFit/>
       </a:bodyPr>
       <a:lstStyle>
@@ -2368,10 +3713,10 @@
             </a:solidFill>
             <a:effectLst/>
             <a:uFillTx/>
-            <a:latin typeface="Cambria"/>
-            <a:ea typeface="Cambria"/>
-            <a:cs typeface="Cambria"/>
-            <a:sym typeface="Cambria"/>
+            <a:latin typeface="+mn-lt"/>
+            <a:ea typeface="+mn-ea"/>
+            <a:cs typeface="+mn-cs"/>
+            <a:sym typeface="Arial"/>
           </a:defRPr>
         </a:defPPr>
         <a:lvl1pPr marL="0" marR="0" indent="0" algn="l" defTabSz="914400" rtl="0" fontAlgn="auto" latinLnBrk="1" hangingPunct="0">
@@ -2627,9 +3972,9 @@
           <a:round/>
         </a:ln>
         <a:effectLst>
-          <a:outerShdw sx="100000" sy="100000" kx="0" ky="0" algn="b" rotWithShape="0" blurRad="38100" dist="20000" dir="5400000">
+          <a:outerShdw sx="100000" sy="100000" kx="0" ky="0" algn="b" rotWithShape="0" blurRad="38100" dist="23000" dir="5400000">
             <a:srgbClr val="000000">
-              <a:alpha val="38000"/>
+              <a:alpha val="35000"/>
             </a:srgbClr>
           </a:outerShdw>
         </a:effectLst>
@@ -2917,7 +4262,7 @@
         <a:effectLst/>
         <a:sp3d/>
       </a:spPr>
-      <a:bodyPr rot="0" spcFirstLastPara="1" vertOverflow="overflow" horzOverflow="overflow" vert="horz" wrap="square" lIns="45719" tIns="45719" rIns="45719" bIns="45719" numCol="1" spcCol="38100" rtlCol="0" anchor="t" upright="0">
+      <a:bodyPr rot="0" spcFirstLastPara="1" vertOverflow="overflow" horzOverflow="overflow" vert="horz" wrap="square" lIns="45718" tIns="45718" rIns="45718" bIns="45718" numCol="1" spcCol="38100" rtlCol="0" anchor="t" upright="0">
         <a:spAutoFit/>
       </a:bodyPr>
       <a:lstStyle>
@@ -2945,10 +4290,10 @@
             </a:solidFill>
             <a:effectLst/>
             <a:uFillTx/>
-            <a:latin typeface="Cambria"/>
-            <a:ea typeface="Cambria"/>
-            <a:cs typeface="Cambria"/>
-            <a:sym typeface="Cambria"/>
+            <a:latin typeface="+mn-lt"/>
+            <a:ea typeface="+mn-ea"/>
+            <a:cs typeface="+mn-cs"/>
+            <a:sym typeface="Arial"/>
           </a:defRPr>
         </a:defPPr>
         <a:lvl1pPr marL="0" marR="0" indent="0" algn="l" defTabSz="914400" rtl="0" fontAlgn="auto" latinLnBrk="1" hangingPunct="0">

</xml_diff>